<commit_message>
Diagrama de tablas modificado
</commit_message>
<xml_diff>
--- a/Diagramas/DDT/Tablas corregidas.docx
+++ b/Diagramas/DDT/Tablas corregidas.docx
@@ -1,6 +1,6 @@
 
 <file path=word/document.xml><?xml version="1.0" encoding="utf-8"?>
-<w:document xmlns:wpc="http://schemas.microsoft.com/office/word/2010/wordprocessingCanvas" xmlns:cx="http://schemas.microsoft.com/office/drawing/2014/chartex" xmlns:mc="http://schemas.openxmlformats.org/markup-compatibility/2006" xmlns:o="urn:schemas-microsoft-com:office:office" xmlns:r="http://schemas.openxmlformats.org/officeDocument/2006/relationships" xmlns:m="http://schemas.openxmlformats.org/officeDocument/2006/math" xmlns:v="urn:schemas-microsoft-com:vml" xmlns:wp14="http://schemas.microsoft.com/office/word/2010/wordprocessingDrawing" xmlns:wp="http://schemas.openxmlformats.org/drawingml/2006/wordprocessingDrawing" xmlns:w10="urn:schemas-microsoft-com:office:word" xmlns:w="http://schemas.openxmlformats.org/wordprocessingml/2006/main" xmlns:w14="http://schemas.microsoft.com/office/word/2010/wordml" xmlns:w15="http://schemas.microsoft.com/office/word/2012/wordml" xmlns:w16se="http://schemas.microsoft.com/office/word/2015/wordml/symex" xmlns:wpg="http://schemas.microsoft.com/office/word/2010/wordprocessingGroup" xmlns:wpi="http://schemas.microsoft.com/office/word/2010/wordprocessingInk" xmlns:wne="http://schemas.microsoft.com/office/word/2006/wordml" xmlns:wps="http://schemas.microsoft.com/office/word/2010/wordprocessingShape" mc:Ignorable="w14 w15 w16se wp14">
+<w:document xmlns:wpc="http://schemas.microsoft.com/office/word/2010/wordprocessingCanvas" xmlns:cx="http://schemas.microsoft.com/office/drawing/2014/chartex" xmlns:cx1="http://schemas.microsoft.com/office/drawing/2015/9/8/chartex" xmlns:cx2="http://schemas.microsoft.com/office/drawing/2015/10/21/chartex" xmlns:cx3="http://schemas.microsoft.com/office/drawing/2016/5/9/chartex" xmlns:cx4="http://schemas.microsoft.com/office/drawing/2016/5/10/chartex" xmlns:cx5="http://schemas.microsoft.com/office/drawing/2016/5/11/chartex" xmlns:mc="http://schemas.openxmlformats.org/markup-compatibility/2006" xmlns:o="urn:schemas-microsoft-com:office:office" xmlns:r="http://schemas.openxmlformats.org/officeDocument/2006/relationships" xmlns:m="http://schemas.openxmlformats.org/officeDocument/2006/math" xmlns:v="urn:schemas-microsoft-com:vml" xmlns:wp14="http://schemas.microsoft.com/office/word/2010/wordprocessingDrawing" xmlns:wp="http://schemas.openxmlformats.org/drawingml/2006/wordprocessingDrawing" xmlns:w10="urn:schemas-microsoft-com:office:word" xmlns:w="http://schemas.openxmlformats.org/wordprocessingml/2006/main" xmlns:w14="http://schemas.microsoft.com/office/word/2010/wordml" xmlns:w15="http://schemas.microsoft.com/office/word/2012/wordml" xmlns:w16se="http://schemas.microsoft.com/office/word/2015/wordml/symex" xmlns:wpg="http://schemas.microsoft.com/office/word/2010/wordprocessingGroup" xmlns:wpi="http://schemas.microsoft.com/office/word/2010/wordprocessingInk" xmlns:wne="http://schemas.microsoft.com/office/word/2006/wordml" xmlns:wps="http://schemas.microsoft.com/office/word/2010/wordprocessingShape" mc:Ignorable="w14 w15 w16se wp14">
   <w:body>
     <w:p>
       <w:pPr>
@@ -12,7 +12,7 @@
         <w:rPr>
           <w:rFonts w:ascii="Arial" w:hAnsi="Arial"/>
           <w:noProof/>
-          <w:lang w:val="es-419" w:eastAsia="es-419" w:bidi="ar-SA"/>
+          <w:lang w:val="es-ES" w:eastAsia="es-ES" w:bidi="ar-SA"/>
         </w:rPr>
         <w:drawing>
           <wp:inline distT="0" distB="0" distL="0" distR="0" wp14:anchorId="21C96CB9" wp14:editId="475CBC9D">
@@ -232,6 +232,7 @@
           <w:lang w:val="es-AR"/>
         </w:rPr>
       </w:pPr>
+      <w:proofErr w:type="spellStart"/>
       <w:r>
         <w:rPr>
           <w:rFonts w:ascii="Arial,Arial,Calibri" w:eastAsia="Arial,Arial,Calibri" w:hAnsi="Arial,Arial,Calibri" w:cs="Arial,Arial,Calibri"/>
@@ -241,7 +242,19 @@
           <w:szCs w:val="36"/>
           <w:lang w:val="es-AR"/>
         </w:rPr>
-        <w:t>Destefanis, Martín</w:t>
+        <w:t>Destefanis</w:t>
+      </w:r>
+      <w:proofErr w:type="spellEnd"/>
+      <w:r>
+        <w:rPr>
+          <w:rFonts w:ascii="Arial,Arial,Calibri" w:eastAsia="Arial,Arial,Calibri" w:hAnsi="Arial,Arial,Calibri" w:cs="Arial,Arial,Calibri"/>
+          <w:b/>
+          <w:bCs/>
+          <w:sz w:val="36"/>
+          <w:szCs w:val="36"/>
+          <w:lang w:val="es-AR"/>
+        </w:rPr>
+        <w:t>, Martín</w:t>
       </w:r>
     </w:p>
     <w:p>
@@ -261,6 +274,7 @@
           <w:lang w:val="es-AR"/>
         </w:rPr>
       </w:pPr>
+      <w:proofErr w:type="spellStart"/>
       <w:r>
         <w:rPr>
           <w:rFonts w:ascii="Arial,Arial,Calibri" w:eastAsia="Arial,Arial,Calibri" w:hAnsi="Arial,Arial,Calibri" w:cs="Arial,Arial,Calibri"/>
@@ -270,7 +284,19 @@
           <w:szCs w:val="36"/>
           <w:lang w:val="es-AR"/>
         </w:rPr>
-        <w:t>Paradiso, Luciano</w:t>
+        <w:t>Paradiso</w:t>
+      </w:r>
+      <w:proofErr w:type="spellEnd"/>
+      <w:r>
+        <w:rPr>
+          <w:rFonts w:ascii="Arial,Arial,Calibri" w:eastAsia="Arial,Arial,Calibri" w:hAnsi="Arial,Arial,Calibri" w:cs="Arial,Arial,Calibri"/>
+          <w:b/>
+          <w:bCs/>
+          <w:sz w:val="36"/>
+          <w:szCs w:val="36"/>
+          <w:lang w:val="es-AR"/>
+        </w:rPr>
+        <w:t>, Luciano</w:t>
       </w:r>
     </w:p>
     <w:p>
@@ -356,28 +382,10 @@
           <w:szCs w:val="36"/>
           <w:lang w:val="es-AR"/>
         </w:rPr>
-        <w:t xml:space="preserve"> Marnetto, Santiago</w:t>
-      </w:r>
-    </w:p>
-    <w:p>
-      <w:pPr>
-        <w:pStyle w:val="Standard"/>
-        <w:spacing w:after="200" w:line="276" w:lineRule="auto"/>
-        <w:jc w:val="center"/>
-        <w:rPr>
-          <w:rFonts w:ascii="Arial" w:eastAsia="Calibri" w:hAnsi="Arial" w:cs="Arial"/>
-          <w:b/>
-          <w:sz w:val="32"/>
-          <w:szCs w:val="32"/>
-          <w:lang w:val="es-AR"/>
-        </w:rPr>
-      </w:pPr>
-    </w:p>
-    <w:p>
-      <w:pPr>
-        <w:pStyle w:val="Standard"/>
-        <w:spacing w:after="200" w:line="276" w:lineRule="auto"/>
-        <w:jc w:val="center"/>
+        <w:t xml:space="preserve"> </w:t>
+      </w:r>
+      <w:proofErr w:type="spellStart"/>
+      <w:r>
         <w:rPr>
           <w:rFonts w:ascii="Arial,Calibri" w:eastAsia="Arial,Calibri" w:hAnsi="Arial,Calibri" w:cs="Arial,Calibri"/>
           <w:b/>
@@ -386,7 +394,9 @@
           <w:szCs w:val="36"/>
           <w:lang w:val="es-AR"/>
         </w:rPr>
-      </w:pPr>
+        <w:t>Marnetto</w:t>
+      </w:r>
+      <w:proofErr w:type="spellEnd"/>
       <w:r>
         <w:rPr>
           <w:rFonts w:ascii="Arial,Calibri" w:eastAsia="Arial,Calibri" w:hAnsi="Arial,Calibri" w:cs="Arial,Calibri"/>
@@ -396,6 +406,46 @@
           <w:szCs w:val="36"/>
           <w:lang w:val="es-AR"/>
         </w:rPr>
+        <w:t>, Santiago</w:t>
+      </w:r>
+    </w:p>
+    <w:p>
+      <w:pPr>
+        <w:pStyle w:val="Standard"/>
+        <w:spacing w:after="200" w:line="276" w:lineRule="auto"/>
+        <w:jc w:val="center"/>
+        <w:rPr>
+          <w:rFonts w:ascii="Arial" w:eastAsia="Calibri" w:hAnsi="Arial" w:cs="Arial"/>
+          <w:b/>
+          <w:sz w:val="32"/>
+          <w:szCs w:val="32"/>
+          <w:lang w:val="es-AR"/>
+        </w:rPr>
+      </w:pPr>
+    </w:p>
+    <w:p>
+      <w:pPr>
+        <w:pStyle w:val="Standard"/>
+        <w:spacing w:after="200" w:line="276" w:lineRule="auto"/>
+        <w:jc w:val="center"/>
+        <w:rPr>
+          <w:rFonts w:ascii="Arial,Calibri" w:eastAsia="Arial,Calibri" w:hAnsi="Arial,Calibri" w:cs="Arial,Calibri"/>
+          <w:b/>
+          <w:bCs/>
+          <w:sz w:val="36"/>
+          <w:szCs w:val="36"/>
+          <w:lang w:val="es-AR"/>
+        </w:rPr>
+      </w:pPr>
+      <w:r>
+        <w:rPr>
+          <w:rFonts w:ascii="Arial,Calibri" w:eastAsia="Arial,Calibri" w:hAnsi="Arial,Calibri" w:cs="Arial,Calibri"/>
+          <w:b/>
+          <w:bCs/>
+          <w:sz w:val="36"/>
+          <w:szCs w:val="36"/>
+          <w:lang w:val="es-AR"/>
+        </w:rPr>
         <w:t>Año 2016</w:t>
       </w:r>
     </w:p>
@@ -497,13 +547,15 @@
         </w:rPr>
         <w:t xml:space="preserve"> (</w:t>
       </w:r>
-      <w:r>
-        <w:rPr>
-          <w:b/>
-          <w:lang w:val="es-ES"/>
-        </w:rPr>
-        <w:t>id_usuario, nombre_usuario</w:t>
-      </w:r>
+      <w:proofErr w:type="spellStart"/>
+      <w:r>
+        <w:rPr>
+          <w:b/>
+          <w:lang w:val="es-ES"/>
+        </w:rPr>
+        <w:t>nombre_usuario</w:t>
+      </w:r>
+      <w:proofErr w:type="spellEnd"/>
       <w:r>
         <w:rPr>
           <w:lang w:val="es-ES"/>
@@ -536,13 +588,8 @@
         </w:rPr>
         <w:t>(</w:t>
       </w:r>
-      <w:r>
-        <w:rPr>
-          <w:b/>
-          <w:lang w:val="es-ES"/>
-        </w:rPr>
-        <w:t xml:space="preserve">id_usuario, </w:t>
-      </w:r>
+      <w:proofErr w:type="spellStart"/>
+      <w:proofErr w:type="gramStart"/>
       <w:r>
         <w:rPr>
           <w:b/>
@@ -550,6 +597,7 @@
         </w:rPr>
         <w:t>nroCandidato</w:t>
       </w:r>
+      <w:proofErr w:type="spellEnd"/>
       <w:r>
         <w:rPr>
           <w:lang w:val="es-ES"/>
@@ -562,12 +610,35 @@
         </w:rPr>
         <w:t>,</w:t>
       </w:r>
-      <w:r>
-        <w:rPr>
-          <w:lang w:val="es-ES"/>
-        </w:rPr>
-        <w:t>nro_documento,  tipo_documento</w:t>
-      </w:r>
+      <w:proofErr w:type="spellStart"/>
+      <w:r>
+        <w:rPr>
+          <w:lang w:val="es-ES"/>
+        </w:rPr>
+        <w:t>nro</w:t>
+      </w:r>
+      <w:proofErr w:type="gramEnd"/>
+      <w:r>
+        <w:rPr>
+          <w:lang w:val="es-ES"/>
+        </w:rPr>
+        <w:t>_documento</w:t>
+      </w:r>
+      <w:proofErr w:type="spellEnd"/>
+      <w:r>
+        <w:rPr>
+          <w:lang w:val="es-ES"/>
+        </w:rPr>
+        <w:t xml:space="preserve">,  </w:t>
+      </w:r>
+      <w:proofErr w:type="spellStart"/>
+      <w:r>
+        <w:rPr>
+          <w:lang w:val="es-ES"/>
+        </w:rPr>
+        <w:t>tipo_documento</w:t>
+      </w:r>
+      <w:proofErr w:type="spellEnd"/>
       <w:r>
         <w:rPr>
           <w:lang w:val="es-ES"/>
@@ -578,19 +649,41 @@
         <w:rPr>
           <w:lang w:val="es-ES"/>
         </w:rPr>
-        <w:t xml:space="preserve"> contraseña, email,escolaridad</w:t>
-      </w:r>
-      <w:r>
-        <w:rPr>
-          <w:lang w:val="es-ES"/>
-        </w:rPr>
-        <w:t>, apellido, nombre, fecha_n</w:t>
-      </w:r>
-      <w:r>
-        <w:rPr>
-          <w:lang w:val="es-ES"/>
-        </w:rPr>
-        <w:t xml:space="preserve">acimiento, </w:t>
+        <w:t xml:space="preserve"> contraseña, </w:t>
+      </w:r>
+      <w:proofErr w:type="spellStart"/>
+      <w:r>
+        <w:rPr>
+          <w:lang w:val="es-ES"/>
+        </w:rPr>
+        <w:t>email,escolaridad</w:t>
+      </w:r>
+      <w:proofErr w:type="spellEnd"/>
+      <w:r>
+        <w:rPr>
+          <w:lang w:val="es-ES"/>
+        </w:rPr>
+        <w:t xml:space="preserve">, apellido, nombre, </w:t>
+      </w:r>
+      <w:proofErr w:type="spellStart"/>
+      <w:r>
+        <w:rPr>
+          <w:lang w:val="es-ES"/>
+        </w:rPr>
+        <w:t>fecha_n</w:t>
+      </w:r>
+      <w:r>
+        <w:rPr>
+          <w:lang w:val="es-ES"/>
+        </w:rPr>
+        <w:t>acimiento</w:t>
+      </w:r>
+      <w:proofErr w:type="spellEnd"/>
+      <w:r>
+        <w:rPr>
+          <w:lang w:val="es-ES"/>
+        </w:rPr>
+        <w:t xml:space="preserve">, </w:t>
       </w:r>
       <w:r>
         <w:rPr>
@@ -611,12 +704,13 @@
         </w:rPr>
         <w:t xml:space="preserve"> </w:t>
       </w:r>
-      <w:r>
-        <w:rPr>
-          <w:u w:val="single"/>
-          <w:lang w:val="es-ES"/>
-        </w:rPr>
-        <w:t>id_usuario</w:t>
+      <w:proofErr w:type="spellStart"/>
+      <w:r>
+        <w:rPr>
+          <w:u w:val="single"/>
+          <w:lang w:val="es-ES"/>
+        </w:rPr>
+        <w:t>nombre_usuario</w:t>
       </w:r>
       <w:r>
         <w:rPr>
@@ -630,20 +724,6 @@
           <w:u w:val="single"/>
           <w:lang w:val="es-ES"/>
         </w:rPr>
-        <w:t>, nombre_usuario</w:t>
-      </w:r>
-      <w:r>
-        <w:rPr>
-          <w:u w:val="single"/>
-          <w:lang w:val="es-ES"/>
-        </w:rPr>
-        <w:t>_consultor</w:t>
-      </w:r>
-      <w:r>
-        <w:rPr>
-          <w:u w:val="single"/>
-          <w:lang w:val="es-ES"/>
-        </w:rPr>
         <w:t>,</w:t>
       </w:r>
       <w:r>
@@ -652,6 +732,7 @@
         </w:rPr>
         <w:t>fecha_eliminado</w:t>
       </w:r>
+      <w:proofErr w:type="spellEnd"/>
       <w:r>
         <w:rPr>
           <w:lang w:val="es-ES"/>
@@ -665,12 +746,21 @@
           <w:lang w:val="es-ES"/>
         </w:rPr>
       </w:pPr>
-      <w:r>
-        <w:rPr>
-          <w:lang w:val="es-ES"/>
-        </w:rPr>
-        <w:t>Evaluacion (</w:t>
-      </w:r>
+      <w:proofErr w:type="spellStart"/>
+      <w:r>
+        <w:rPr>
+          <w:lang w:val="es-ES"/>
+        </w:rPr>
+        <w:t>Evaluacion</w:t>
+      </w:r>
+      <w:proofErr w:type="spellEnd"/>
+      <w:r>
+        <w:rPr>
+          <w:lang w:val="es-ES"/>
+        </w:rPr>
+        <w:t xml:space="preserve"> (</w:t>
+      </w:r>
+      <w:proofErr w:type="spellStart"/>
       <w:r>
         <w:rPr>
           <w:b/>
@@ -678,6 +768,7 @@
         </w:rPr>
         <w:t>id_evaluacion</w:t>
       </w:r>
+      <w:proofErr w:type="spellEnd"/>
       <w:r>
         <w:rPr>
           <w:b/>
@@ -685,6 +776,7 @@
         </w:rPr>
         <w:t xml:space="preserve">, </w:t>
       </w:r>
+      <w:proofErr w:type="spellStart"/>
       <w:r>
         <w:rPr>
           <w:u w:val="single"/>
@@ -692,13 +784,23 @@
         </w:rPr>
         <w:t>código_puesto</w:t>
       </w:r>
-      <w:r>
-        <w:rPr>
-          <w:u w:val="single"/>
-          <w:lang w:val="es-ES"/>
-        </w:rPr>
-        <w:t>, fecha_ultima_modificacion</w:t>
-      </w:r>
+      <w:proofErr w:type="spellEnd"/>
+      <w:r>
+        <w:rPr>
+          <w:u w:val="single"/>
+          <w:lang w:val="es-ES"/>
+        </w:rPr>
+        <w:t xml:space="preserve">, </w:t>
+      </w:r>
+      <w:proofErr w:type="spellStart"/>
+      <w:r>
+        <w:rPr>
+          <w:u w:val="single"/>
+          <w:lang w:val="es-ES"/>
+        </w:rPr>
+        <w:t>fecha_ultima_modificacion</w:t>
+      </w:r>
+      <w:proofErr w:type="spellEnd"/>
       <w:r>
         <w:rPr>
           <w:lang w:val="es-ES"/>
@@ -713,12 +815,14 @@
           <w:lang w:val="es-ES"/>
         </w:rPr>
       </w:pPr>
+      <w:proofErr w:type="spellStart"/>
       <w:r>
         <w:rPr>
           <w:lang w:val="es-ES"/>
         </w:rPr>
         <w:t>Evaluacion_Candidato</w:t>
       </w:r>
+      <w:proofErr w:type="spellEnd"/>
       <w:r>
         <w:rPr>
           <w:lang w:val="es-ES"/>
@@ -732,14 +836,7 @@
         </w:rPr>
         <w:t>(</w:t>
       </w:r>
-      <w:r>
-        <w:rPr>
-          <w:b/>
-          <w:u w:val="single"/>
-          <w:lang w:val="es-ES"/>
-        </w:rPr>
-        <w:t xml:space="preserve">id_usuario, </w:t>
-      </w:r>
+      <w:proofErr w:type="spellStart"/>
       <w:r>
         <w:rPr>
           <w:b/>
@@ -748,6 +845,168 @@
         </w:rPr>
         <w:t>nroCandidato</w:t>
       </w:r>
+      <w:proofErr w:type="spellEnd"/>
+      <w:r>
+        <w:rPr>
+          <w:b/>
+          <w:u w:val="single"/>
+          <w:lang w:val="es-ES"/>
+        </w:rPr>
+        <w:t xml:space="preserve">, </w:t>
+      </w:r>
+      <w:proofErr w:type="spellStart"/>
+      <w:r>
+        <w:rPr>
+          <w:b/>
+          <w:u w:val="single"/>
+          <w:lang w:val="es-ES"/>
+        </w:rPr>
+        <w:t>id_evaluacion</w:t>
+      </w:r>
+      <w:proofErr w:type="spellEnd"/>
+      <w:r>
+        <w:rPr>
+          <w:u w:val="single"/>
+          <w:lang w:val="es-ES"/>
+        </w:rPr>
+        <w:t>)</w:t>
+      </w:r>
+    </w:p>
+    <w:p>
+      <w:pPr>
+        <w:rPr>
+          <w:lang w:val="es-ES"/>
+        </w:rPr>
+      </w:pPr>
+      <w:r>
+        <w:rPr>
+          <w:lang w:val="es-ES"/>
+        </w:rPr>
+        <w:t xml:space="preserve">Puesto </w:t>
+      </w:r>
+      <w:r>
+        <w:rPr>
+          <w:lang w:val="es-ES"/>
+        </w:rPr>
+        <w:t>(</w:t>
+      </w:r>
+      <w:proofErr w:type="spellStart"/>
+      <w:r>
+        <w:rPr>
+          <w:b/>
+          <w:lang w:val="es-ES"/>
+        </w:rPr>
+        <w:t>id_puesto</w:t>
+      </w:r>
+      <w:proofErr w:type="spellEnd"/>
+      <w:r>
+        <w:rPr>
+          <w:lang w:val="es-ES"/>
+        </w:rPr>
+        <w:t xml:space="preserve">, </w:t>
+      </w:r>
+      <w:proofErr w:type="spellStart"/>
+      <w:r>
+        <w:rPr>
+          <w:lang w:val="es-ES"/>
+        </w:rPr>
+        <w:t>código_puesto</w:t>
+      </w:r>
+      <w:proofErr w:type="spellEnd"/>
+      <w:r>
+        <w:rPr>
+          <w:lang w:val="es-ES"/>
+        </w:rPr>
+        <w:t>, nombre, descripción, empresa, estado</w:t>
+      </w:r>
+      <w:r>
+        <w:rPr>
+          <w:b/>
+          <w:lang w:val="es-ES"/>
+        </w:rPr>
+        <w:t xml:space="preserve">, </w:t>
+      </w:r>
+      <w:proofErr w:type="spellStart"/>
+      <w:r>
+        <w:rPr>
+          <w:lang w:val="es-ES"/>
+        </w:rPr>
+        <w:t>fecha_ultima_modificacion</w:t>
+      </w:r>
+      <w:proofErr w:type="spellEnd"/>
+      <w:r>
+        <w:rPr>
+          <w:lang w:val="es-ES"/>
+        </w:rPr>
+        <w:t xml:space="preserve">, </w:t>
+      </w:r>
+      <w:proofErr w:type="spellStart"/>
+      <w:r>
+        <w:rPr>
+          <w:u w:val="single"/>
+          <w:lang w:val="es-ES"/>
+        </w:rPr>
+        <w:t>nombre_</w:t>
+      </w:r>
+      <w:proofErr w:type="gramStart"/>
+      <w:r>
+        <w:rPr>
+          <w:u w:val="single"/>
+          <w:lang w:val="es-ES"/>
+        </w:rPr>
+        <w:t>usuario,</w:t>
+      </w:r>
+      <w:r>
+        <w:rPr>
+          <w:lang w:val="es-ES"/>
+        </w:rPr>
+        <w:t>fecha</w:t>
+      </w:r>
+      <w:proofErr w:type="gramEnd"/>
+      <w:r>
+        <w:rPr>
+          <w:lang w:val="es-ES"/>
+        </w:rPr>
+        <w:t>_eliminado</w:t>
+      </w:r>
+      <w:proofErr w:type="spellEnd"/>
+      <w:r>
+        <w:rPr>
+          <w:lang w:val="es-ES"/>
+        </w:rPr>
+        <w:t>)</w:t>
+      </w:r>
+    </w:p>
+    <w:p>
+      <w:pPr>
+        <w:rPr>
+          <w:lang w:val="es-ES"/>
+        </w:rPr>
+      </w:pPr>
+      <w:proofErr w:type="spellStart"/>
+      <w:r>
+        <w:rPr>
+          <w:lang w:val="es-ES"/>
+        </w:rPr>
+        <w:t>Puntaje_Requerido</w:t>
+      </w:r>
+      <w:proofErr w:type="spellEnd"/>
+      <w:r>
+        <w:rPr>
+          <w:lang w:val="es-ES"/>
+        </w:rPr>
+        <w:t xml:space="preserve"> (</w:t>
+      </w:r>
+      <w:proofErr w:type="spellStart"/>
+      <w:r>
+        <w:rPr>
+          <w:b/>
+          <w:u w:val="single"/>
+          <w:lang w:val="es-ES"/>
+        </w:rPr>
+        <w:t>código_puesto</w:t>
+      </w:r>
+      <w:proofErr w:type="spellEnd"/>
       <w:r>
         <w:rPr>
           <w:b/>
@@ -762,717 +1021,916 @@
           <w:u w:val="single"/>
           <w:lang w:val="es-ES"/>
         </w:rPr>
-        <w:t xml:space="preserve"> id_evaluacion</w:t>
-      </w:r>
-      <w:r>
-        <w:rPr>
-          <w:u w:val="single"/>
-          <w:lang w:val="es-ES"/>
-        </w:rPr>
-        <w:t>)</w:t>
-      </w:r>
-    </w:p>
-    <w:p>
-      <w:pPr>
-        <w:rPr>
-          <w:lang w:val="es-ES"/>
-        </w:rPr>
-      </w:pPr>
-      <w:r>
-        <w:rPr>
-          <w:lang w:val="es-ES"/>
-        </w:rPr>
-        <w:t xml:space="preserve">Puesto </w:t>
-      </w:r>
-      <w:r>
-        <w:rPr>
-          <w:lang w:val="es-ES"/>
-        </w:rPr>
-        <w:t>(</w:t>
-      </w:r>
-      <w:r>
-        <w:rPr>
-          <w:b/>
-          <w:lang w:val="es-ES"/>
-        </w:rPr>
-        <w:t>código_puesto</w:t>
-      </w:r>
-      <w:r>
-        <w:rPr>
-          <w:lang w:val="es-ES"/>
-        </w:rPr>
-        <w:t>, nombre, descripción, empresa, estado</w:t>
-      </w:r>
-      <w:r>
-        <w:rPr>
-          <w:b/>
-          <w:lang w:val="es-ES"/>
-        </w:rPr>
-        <w:t>, fecha_ultima_modificacion</w:t>
-      </w:r>
-      <w:r>
-        <w:rPr>
-          <w:lang w:val="es-ES"/>
-        </w:rPr>
-        <w:t xml:space="preserve">, </w:t>
-      </w:r>
-      <w:r>
-        <w:rPr>
-          <w:u w:val="single"/>
-          <w:lang w:val="es-ES"/>
-        </w:rPr>
-        <w:t>id_usuario, nombre_usuario,</w:t>
-      </w:r>
-      <w:r>
-        <w:rPr>
-          <w:lang w:val="es-ES"/>
-        </w:rPr>
-        <w:t>fecha_eliminado</w:t>
-      </w:r>
-      <w:r>
-        <w:rPr>
-          <w:lang w:val="es-ES"/>
-        </w:rPr>
-        <w:t>)</w:t>
-      </w:r>
-    </w:p>
-    <w:p>
-      <w:pPr>
-        <w:rPr>
-          <w:lang w:val="es-ES"/>
-        </w:rPr>
-      </w:pPr>
-      <w:r>
-        <w:rPr>
-          <w:lang w:val="es-ES"/>
-        </w:rPr>
-        <w:t>Puntaje_Requerido (</w:t>
-      </w:r>
-      <w:r>
-        <w:rPr>
-          <w:b/>
-          <w:u w:val="single"/>
-          <w:lang w:val="es-ES"/>
-        </w:rPr>
-        <w:t>código_puesto,</w:t>
-      </w:r>
-      <w:r>
-        <w:rPr>
-          <w:b/>
-          <w:u w:val="single"/>
-          <w:lang w:val="es-ES"/>
-        </w:rPr>
-        <w:t xml:space="preserve"> fecha_ultima_modificacion,</w:t>
-      </w:r>
-      <w:r>
-        <w:rPr>
-          <w:b/>
-          <w:u w:val="single"/>
-          <w:lang w:val="es-ES"/>
-        </w:rPr>
-        <w:t xml:space="preserve"> código_compètencia</w:t>
-      </w:r>
-      <w:r>
-        <w:rPr>
-          <w:lang w:val="es-ES"/>
-        </w:rPr>
-        <w:t>, fecha, ponderación)</w:t>
-      </w:r>
-    </w:p>
-    <w:p>
-      <w:pPr>
-        <w:rPr>
-          <w:lang w:val="es-ES"/>
-        </w:rPr>
-      </w:pPr>
-      <w:r>
-        <w:rPr>
-          <w:lang w:val="es-ES"/>
-        </w:rPr>
-        <w:t>Competencia (</w:t>
-      </w:r>
-      <w:r>
-        <w:rPr>
-          <w:b/>
-          <w:lang w:val="es-ES"/>
-        </w:rPr>
-        <w:t>código_competencia</w:t>
-      </w:r>
-      <w:r>
-        <w:rPr>
-          <w:lang w:val="es-ES"/>
-        </w:rPr>
-        <w:t xml:space="preserve">, nombre, descripción, estado, </w:t>
-      </w:r>
-      <w:r>
-        <w:rPr>
-          <w:u w:val="single"/>
-          <w:lang w:val="es-ES"/>
-        </w:rPr>
-        <w:t>id_usuario, nombre_usuario,</w:t>
-      </w:r>
-      <w:r>
-        <w:rPr>
-          <w:lang w:val="es-ES"/>
-        </w:rPr>
-        <w:t>fecha_eliminado</w:t>
-      </w:r>
-      <w:r>
-        <w:rPr>
-          <w:lang w:val="es-ES"/>
-        </w:rPr>
-        <w:t>)</w:t>
-      </w:r>
-    </w:p>
-    <w:p>
-      <w:pPr>
-        <w:rPr>
-          <w:lang w:val="es-ES"/>
-        </w:rPr>
-      </w:pPr>
-      <w:r>
-        <w:rPr>
-          <w:lang w:val="es-ES"/>
-        </w:rPr>
-        <w:t>Factor (</w:t>
-      </w:r>
-      <w:r>
-        <w:rPr>
-          <w:b/>
-          <w:lang w:val="es-ES"/>
-        </w:rPr>
-        <w:t>código_factor</w:t>
-      </w:r>
-      <w:r>
-        <w:rPr>
-          <w:lang w:val="es-ES"/>
-        </w:rPr>
-        <w:t xml:space="preserve">, nombre, descripción, estado, nro_orden, </w:t>
-      </w:r>
-      <w:r>
-        <w:rPr>
-          <w:u w:val="single"/>
-          <w:lang w:val="es-ES"/>
-        </w:rPr>
-        <w:t>id_usuario, nombre_usuario,</w:t>
-      </w:r>
-      <w:r>
-        <w:rPr>
-          <w:lang w:val="es-ES"/>
-        </w:rPr>
-        <w:t>fecha_eliminado</w:t>
-      </w:r>
-      <w:r>
-        <w:rPr>
-          <w:lang w:val="es-ES"/>
-        </w:rPr>
-        <w:t xml:space="preserve">, </w:t>
-      </w:r>
-      <w:r>
-        <w:rPr>
-          <w:u w:val="single"/>
-          <w:lang w:val="es-ES"/>
-        </w:rPr>
-        <w:t>código_competencia</w:t>
-      </w:r>
-      <w:r>
-        <w:rPr>
-          <w:lang w:val="es-ES"/>
-        </w:rPr>
-        <w:t>)</w:t>
-      </w:r>
-    </w:p>
-    <w:p>
-      <w:pPr>
-        <w:rPr>
-          <w:lang w:val="es-ES"/>
-        </w:rPr>
-      </w:pPr>
-      <w:r>
-        <w:rPr>
-          <w:lang w:val="es-ES"/>
-        </w:rPr>
-        <w:t>Pregunta (</w:t>
-      </w:r>
-      <w:r>
-        <w:rPr>
-          <w:b/>
-          <w:lang w:val="es-ES"/>
-        </w:rPr>
-        <w:t>id_pregunta</w:t>
-      </w:r>
-      <w:r>
-        <w:rPr>
-          <w:lang w:val="es-ES"/>
-        </w:rPr>
-        <w:t xml:space="preserve">, </w:t>
-      </w:r>
-      <w:r>
-        <w:rPr>
-          <w:lang w:val="es-ES"/>
-        </w:rPr>
         <w:t xml:space="preserve"> </w:t>
       </w:r>
-      <w:r>
-        <w:rPr>
-          <w:lang w:val="es-ES"/>
-        </w:rPr>
-        <w:t>fecha_eliminado, descripción, interrogante, nombre</w:t>
-      </w:r>
-      <w:r>
-        <w:rPr>
-          <w:lang w:val="es-ES"/>
-        </w:rPr>
-        <w:t xml:space="preserve">, </w:t>
-      </w:r>
-      <w:r>
-        <w:rPr>
-          <w:u w:val="single"/>
-          <w:lang w:val="es-ES"/>
-        </w:rPr>
-        <w:t>código_factor</w:t>
-      </w:r>
-      <w:r>
-        <w:rPr>
-          <w:u w:val="single"/>
-          <w:lang w:val="es-ES"/>
-        </w:rPr>
-        <w:t xml:space="preserve">, </w:t>
-      </w:r>
-      <w:r>
-        <w:rPr>
-          <w:u w:val="single"/>
-          <w:lang w:val="es-ES"/>
-        </w:rPr>
-        <w:t>id_usuario, nombre_usuario,</w:t>
-      </w:r>
-      <w:r>
-        <w:rPr>
-          <w:lang w:val="es-ES"/>
-        </w:rPr>
-        <w:t>fecha_eliminado</w:t>
-      </w:r>
-      <w:r>
-        <w:rPr>
-          <w:u w:val="single"/>
-          <w:lang w:val="es-ES"/>
-        </w:rPr>
-        <w:t xml:space="preserve"> ,</w:t>
-      </w:r>
-      <w:r>
-        <w:rPr>
-          <w:u w:val="single"/>
-          <w:lang w:val="es-ES"/>
-        </w:rPr>
-        <w:t>id_opcion_respuesta</w:t>
-      </w:r>
-      <w:r>
-        <w:rPr>
-          <w:lang w:val="es-ES"/>
-        </w:rPr>
-        <w:t>)</w:t>
-      </w:r>
-    </w:p>
-    <w:p>
-      <w:pPr>
-        <w:rPr>
-          <w:lang w:val="es-ES"/>
-        </w:rPr>
-      </w:pPr>
-      <w:r>
-        <w:rPr>
-          <w:lang w:val="es-ES"/>
-        </w:rPr>
-        <w:t>Bloque (</w:t>
-      </w:r>
-      <w:r>
-        <w:rPr>
-          <w:b/>
-          <w:lang w:val="es-ES"/>
-        </w:rPr>
-        <w:t>id_bloque</w:t>
-      </w:r>
-      <w:r>
-        <w:rPr>
+      <w:proofErr w:type="spellStart"/>
+      <w:r>
+        <w:rPr>
+          <w:b/>
+          <w:u w:val="single"/>
+          <w:lang w:val="es-ES"/>
+        </w:rPr>
+        <w:t>fecha_ultima_modificacion</w:t>
+      </w:r>
+      <w:proofErr w:type="spellEnd"/>
+      <w:r>
+        <w:rPr>
+          <w:b/>
+          <w:u w:val="single"/>
           <w:lang w:val="es-ES"/>
         </w:rPr>
         <w:t>,</w:t>
       </w:r>
       <w:r>
         <w:rPr>
+          <w:b/>
+          <w:u w:val="single"/>
           <w:lang w:val="es-ES"/>
         </w:rPr>
         <w:t xml:space="preserve"> </w:t>
       </w:r>
-      <w:r>
-        <w:rPr>
-          <w:lang w:val="es-ES"/>
-        </w:rPr>
-        <w:t>num_bloque</w:t>
-      </w:r>
-      <w:r>
-        <w:rPr>
-          <w:lang w:val="es-ES"/>
-        </w:rPr>
-        <w:t>, id_cuestionario</w:t>
-      </w:r>
-      <w:r>
-        <w:rPr>
-          <w:lang w:val="es-ES"/>
-        </w:rPr>
-        <w:t>)</w:t>
-      </w:r>
-    </w:p>
-    <w:p>
-      <w:pPr>
-        <w:rPr>
-          <w:lang w:val="es-ES"/>
-        </w:rPr>
-      </w:pPr>
-      <w:r>
-        <w:rPr>
-          <w:lang w:val="es-ES"/>
-        </w:rPr>
-        <w:t>Pregunta_Bloque</w:t>
-      </w:r>
-      <w:r>
-        <w:rPr>
-          <w:lang w:val="es-ES"/>
-        </w:rPr>
-        <w:t xml:space="preserve"> (</w:t>
-      </w:r>
-      <w:r>
-        <w:rPr>
-          <w:b/>
-          <w:u w:val="single"/>
-          <w:lang w:val="es-ES"/>
-        </w:rPr>
-        <w:t>id_bloque, id_pregunta</w:t>
-      </w:r>
-      <w:r>
-        <w:rPr>
-          <w:lang w:val="es-ES"/>
-        </w:rPr>
-        <w:t>)</w:t>
-      </w:r>
-    </w:p>
-    <w:p>
-      <w:pPr>
-        <w:rPr>
-          <w:lang w:val="es-ES"/>
-        </w:rPr>
-      </w:pPr>
-      <w:r>
-        <w:rPr>
-          <w:lang w:val="es-ES"/>
-        </w:rPr>
-        <w:t>Cuestionario (</w:t>
-      </w:r>
-      <w:r>
-        <w:rPr>
-          <w:b/>
-          <w:lang w:val="es-ES"/>
-        </w:rPr>
-        <w:t>id_cuestionario</w:t>
-      </w:r>
-      <w:r>
-        <w:rPr>
-          <w:lang w:val="es-ES"/>
-        </w:rPr>
-        <w:t>, fecha_inicio, cantidad_accesos, fecha_</w:t>
-      </w:r>
-      <w:r>
-        <w:rPr>
-          <w:lang w:val="es-ES"/>
-        </w:rPr>
-        <w:t>mod</w:t>
-      </w:r>
-      <w:r>
-        <w:rPr>
-          <w:lang w:val="es-ES"/>
-        </w:rPr>
-        <w:t>,</w:t>
-      </w:r>
-      <w:r>
-        <w:rPr>
-          <w:lang w:val="es-ES"/>
-        </w:rPr>
-        <w:t xml:space="preserve"> estadoAnterior, estadoActual,</w:t>
-      </w:r>
-      <w:r>
-        <w:rPr>
-          <w:lang w:val="es-ES"/>
-        </w:rPr>
-        <w:t xml:space="preserve"> ultimo_acceso</w:t>
-      </w:r>
-      <w:r>
-        <w:rPr>
-          <w:lang w:val="es-ES"/>
-        </w:rPr>
-        <w:t>,</w:t>
-      </w:r>
-      <w:r>
-        <w:rPr>
-          <w:b/>
-          <w:lang w:val="es-ES"/>
-        </w:rPr>
-        <w:t xml:space="preserve"> </w:t>
-      </w:r>
-      <w:r>
-        <w:rPr>
-          <w:u w:val="single"/>
-          <w:lang w:val="es-ES"/>
-        </w:rPr>
-        <w:t>id_usuario, nroCandidato</w:t>
-      </w:r>
-      <w:r>
-        <w:rPr>
-          <w:u w:val="single"/>
-          <w:lang w:val="es-ES"/>
-        </w:rPr>
-        <w:t>, id_evaluacion</w:t>
-      </w:r>
-      <w:r>
-        <w:rPr>
-          <w:lang w:val="es-ES"/>
-        </w:rPr>
-        <w:t>)</w:t>
-      </w:r>
-    </w:p>
-    <w:p>
-      <w:pPr>
-        <w:rPr>
-          <w:lang w:val="es-ES"/>
-        </w:rPr>
-      </w:pPr>
-      <w:r>
-        <w:rPr>
-          <w:lang w:val="es-ES"/>
-        </w:rPr>
-        <w:t>OpcionRespuesta (</w:t>
-      </w:r>
-      <w:r>
-        <w:rPr>
-          <w:b/>
-          <w:lang w:val="es-ES"/>
-        </w:rPr>
-        <w:t>id_opcion_respuesta</w:t>
-      </w:r>
-      <w:r>
-        <w:rPr>
-          <w:lang w:val="es-ES"/>
-        </w:rPr>
-        <w:t>,</w:t>
-      </w:r>
-      <w:r>
-        <w:rPr>
-          <w:lang w:val="es-ES"/>
-        </w:rPr>
-        <w:t xml:space="preserve"> </w:t>
-      </w:r>
-      <w:r>
-        <w:rPr>
-          <w:lang w:val="es-ES"/>
-        </w:rPr>
-        <w:t>nombre, descripción</w:t>
-      </w:r>
-      <w:r>
-        <w:rPr>
-          <w:lang w:val="es-ES"/>
-        </w:rPr>
-        <w:t>,</w:t>
-      </w:r>
-      <w:r>
-        <w:rPr>
-          <w:u w:val="single"/>
-          <w:lang w:val="es-ES"/>
-        </w:rPr>
-        <w:t xml:space="preserve"> </w:t>
-      </w:r>
-      <w:r>
-        <w:rPr>
-          <w:u w:val="single"/>
-          <w:lang w:val="es-ES"/>
-        </w:rPr>
-        <w:t>id_usuario, nombre_usuario,</w:t>
-      </w:r>
-      <w:r>
-        <w:rPr>
-          <w:lang w:val="es-ES"/>
-        </w:rPr>
-        <w:t>fecha_eliminado</w:t>
-      </w:r>
-      <w:r>
-        <w:rPr>
-          <w:lang w:val="es-ES"/>
-        </w:rPr>
-        <w:t>)</w:t>
-      </w:r>
-    </w:p>
-    <w:p>
-      <w:pPr>
-        <w:rPr>
-          <w:lang w:val="es-ES"/>
-        </w:rPr>
-      </w:pPr>
-      <w:r>
-        <w:rPr>
-          <w:lang w:val="es-ES"/>
-        </w:rPr>
-        <w:t>ValorRespues</w:t>
-      </w:r>
-      <w:r>
-        <w:rPr>
-          <w:lang w:val="es-ES"/>
-        </w:rPr>
-        <w:t>ta</w:t>
-      </w:r>
-      <w:r>
-        <w:rPr>
-          <w:lang w:val="es-ES"/>
-        </w:rPr>
-        <w:t xml:space="preserve"> (</w:t>
-      </w:r>
-      <w:r>
-        <w:rPr>
-          <w:b/>
-          <w:lang w:val="es-ES"/>
-        </w:rPr>
-        <w:t>id_valor_res</w:t>
-      </w:r>
-      <w:r>
-        <w:rPr>
-          <w:lang w:val="es-ES"/>
-        </w:rPr>
-        <w:t>, ponderación</w:t>
-      </w:r>
-      <w:r>
-        <w:rPr>
-          <w:lang w:val="es-ES"/>
-        </w:rPr>
-        <w:t xml:space="preserve">, </w:t>
-      </w:r>
-      <w:r>
-        <w:rPr>
-          <w:u w:val="single"/>
-          <w:lang w:val="es-ES"/>
-        </w:rPr>
-        <w:t>id_pregunta, id_respuesta</w:t>
-      </w:r>
-      <w:r>
-        <w:rPr>
-          <w:lang w:val="es-ES"/>
-        </w:rPr>
-        <w:t>)</w:t>
-      </w:r>
-    </w:p>
-    <w:p>
-      <w:pPr>
-        <w:rPr>
-          <w:lang w:val="es-ES"/>
-        </w:rPr>
-      </w:pPr>
-      <w:r>
-        <w:rPr>
-          <w:lang w:val="es-ES"/>
-        </w:rPr>
-        <w:t>Respuesta (</w:t>
-      </w:r>
-      <w:r>
-        <w:rPr>
-          <w:b/>
-          <w:lang w:val="es-ES"/>
-        </w:rPr>
-        <w:t>id_respuesta</w:t>
-      </w:r>
-      <w:r>
-        <w:rPr>
-          <w:lang w:val="es-ES"/>
-        </w:rPr>
-        <w:t>, nombre, orden</w:t>
-      </w:r>
-      <w:r>
-        <w:rPr>
-          <w:lang w:val="es-ES"/>
-        </w:rPr>
-        <w:t xml:space="preserve">, </w:t>
-      </w:r>
-      <w:r>
-        <w:rPr>
-          <w:u w:val="single"/>
-          <w:lang w:val="es-ES"/>
-        </w:rPr>
-        <w:t>id_opcion_respuesta</w:t>
-      </w:r>
-      <w:r>
-        <w:rPr>
-          <w:lang w:val="es-ES"/>
-        </w:rPr>
-        <w:t>)</w:t>
-      </w:r>
-    </w:p>
-    <w:p>
-      <w:pPr>
-        <w:rPr>
-          <w:u w:val="single"/>
-          <w:lang w:val="es-ES"/>
-        </w:rPr>
-      </w:pPr>
-      <w:r>
-        <w:rPr>
-          <w:lang w:val="es-ES"/>
-        </w:rPr>
-        <w:t>RespuestaElegida(</w:t>
-      </w:r>
-      <w:r>
-        <w:rPr>
-          <w:b/>
-          <w:u w:val="single"/>
-          <w:lang w:val="es-ES"/>
-        </w:rPr>
-        <w:t>id_bloque,</w:t>
-      </w:r>
-      <w:r>
-        <w:rPr>
-          <w:b/>
-          <w:u w:val="single"/>
-          <w:lang w:val="es-ES"/>
-        </w:rPr>
-        <w:t xml:space="preserve"> </w:t>
-      </w:r>
-      <w:r>
-        <w:rPr>
-          <w:b/>
-          <w:u w:val="single"/>
-          <w:lang w:val="es-ES"/>
-        </w:rPr>
-        <w:t>id_pregunta,</w:t>
-      </w:r>
-      <w:r>
-        <w:rPr>
-          <w:b/>
-          <w:u w:val="single"/>
-          <w:lang w:val="es-ES"/>
-        </w:rPr>
-        <w:t xml:space="preserve">  </w:t>
-      </w:r>
-      <w:r>
-        <w:rPr>
-          <w:b/>
-          <w:u w:val="single"/>
-          <w:lang w:val="es-ES"/>
-        </w:rPr>
-        <w:t>id_respuesta</w:t>
-      </w:r>
-      <w:r>
-        <w:rPr>
-          <w:u w:val="single"/>
-          <w:lang w:val="es-ES"/>
-        </w:rPr>
-        <w:t>)</w:t>
+      <w:proofErr w:type="spellStart"/>
+      <w:r>
+        <w:rPr>
+          <w:b/>
+          <w:u w:val="single"/>
+          <w:lang w:val="es-ES"/>
+        </w:rPr>
+        <w:t>código_compe</w:t>
       </w:r>
       <w:bookmarkStart w:id="0" w:name="_GoBack"/>
       <w:bookmarkEnd w:id="0"/>
+      <w:r>
+        <w:rPr>
+          <w:b/>
+          <w:u w:val="single"/>
+          <w:lang w:val="es-ES"/>
+        </w:rPr>
+        <w:t>tencia</w:t>
+      </w:r>
+      <w:proofErr w:type="spellEnd"/>
+      <w:r>
+        <w:rPr>
+          <w:lang w:val="es-ES"/>
+        </w:rPr>
+        <w:t>, ponderación)</w:t>
+      </w:r>
+    </w:p>
+    <w:p>
+      <w:pPr>
+        <w:rPr>
+          <w:lang w:val="es-ES"/>
+        </w:rPr>
+      </w:pPr>
+      <w:r>
+        <w:rPr>
+          <w:lang w:val="es-ES"/>
+        </w:rPr>
+        <w:t>Competencia (</w:t>
+      </w:r>
+      <w:proofErr w:type="spellStart"/>
+      <w:r>
+        <w:rPr>
+          <w:b/>
+          <w:lang w:val="es-ES"/>
+        </w:rPr>
+        <w:t>código_competencia</w:t>
+      </w:r>
+      <w:proofErr w:type="spellEnd"/>
+      <w:r>
+        <w:rPr>
+          <w:lang w:val="es-ES"/>
+        </w:rPr>
+        <w:t xml:space="preserve">, nombre, descripción, estado, </w:t>
+      </w:r>
+      <w:proofErr w:type="spellStart"/>
+      <w:r>
+        <w:rPr>
+          <w:u w:val="single"/>
+          <w:lang w:val="es-ES"/>
+        </w:rPr>
+        <w:t>nombre_</w:t>
+      </w:r>
+      <w:proofErr w:type="gramStart"/>
+      <w:r>
+        <w:rPr>
+          <w:u w:val="single"/>
+          <w:lang w:val="es-ES"/>
+        </w:rPr>
+        <w:t>usuario,</w:t>
+      </w:r>
+      <w:r>
+        <w:rPr>
+          <w:lang w:val="es-ES"/>
+        </w:rPr>
+        <w:t>fecha</w:t>
+      </w:r>
+      <w:proofErr w:type="gramEnd"/>
+      <w:r>
+        <w:rPr>
+          <w:lang w:val="es-ES"/>
+        </w:rPr>
+        <w:t>_eliminado</w:t>
+      </w:r>
+      <w:proofErr w:type="spellEnd"/>
+      <w:r>
+        <w:rPr>
+          <w:lang w:val="es-ES"/>
+        </w:rPr>
+        <w:t>)</w:t>
+      </w:r>
+    </w:p>
+    <w:p>
+      <w:pPr>
+        <w:rPr>
+          <w:lang w:val="es-ES"/>
+        </w:rPr>
+      </w:pPr>
+      <w:r>
+        <w:rPr>
+          <w:lang w:val="es-ES"/>
+        </w:rPr>
+        <w:t>Factor (</w:t>
+      </w:r>
+      <w:proofErr w:type="spellStart"/>
+      <w:r>
+        <w:rPr>
+          <w:b/>
+          <w:lang w:val="es-ES"/>
+        </w:rPr>
+        <w:t>código_factor</w:t>
+      </w:r>
+      <w:proofErr w:type="spellEnd"/>
+      <w:r>
+        <w:rPr>
+          <w:lang w:val="es-ES"/>
+        </w:rPr>
+        <w:t xml:space="preserve">, nombre, descripción, estado, </w:t>
+      </w:r>
+      <w:proofErr w:type="spellStart"/>
+      <w:r>
+        <w:rPr>
+          <w:lang w:val="es-ES"/>
+        </w:rPr>
+        <w:t>nro_orden</w:t>
+      </w:r>
+      <w:proofErr w:type="spellEnd"/>
+      <w:r>
+        <w:rPr>
+          <w:lang w:val="es-ES"/>
+        </w:rPr>
+        <w:t xml:space="preserve">, </w:t>
+      </w:r>
+      <w:proofErr w:type="spellStart"/>
+      <w:r>
+        <w:rPr>
+          <w:u w:val="single"/>
+          <w:lang w:val="es-ES"/>
+        </w:rPr>
+        <w:t>nombre_</w:t>
+      </w:r>
+      <w:proofErr w:type="gramStart"/>
+      <w:r>
+        <w:rPr>
+          <w:u w:val="single"/>
+          <w:lang w:val="es-ES"/>
+        </w:rPr>
+        <w:t>usuario,</w:t>
+      </w:r>
+      <w:r>
+        <w:rPr>
+          <w:lang w:val="es-ES"/>
+        </w:rPr>
+        <w:t>fecha</w:t>
+      </w:r>
+      <w:proofErr w:type="gramEnd"/>
+      <w:r>
+        <w:rPr>
+          <w:lang w:val="es-ES"/>
+        </w:rPr>
+        <w:t>_eliminado</w:t>
+      </w:r>
+      <w:proofErr w:type="spellEnd"/>
+      <w:r>
+        <w:rPr>
+          <w:lang w:val="es-ES"/>
+        </w:rPr>
+        <w:t xml:space="preserve">, </w:t>
+      </w:r>
+      <w:proofErr w:type="spellStart"/>
+      <w:r>
+        <w:rPr>
+          <w:u w:val="single"/>
+          <w:lang w:val="es-ES"/>
+        </w:rPr>
+        <w:t>código_competencia</w:t>
+      </w:r>
+      <w:proofErr w:type="spellEnd"/>
+      <w:r>
+        <w:rPr>
+          <w:lang w:val="es-ES"/>
+        </w:rPr>
+        <w:t>)</w:t>
+      </w:r>
+    </w:p>
+    <w:p>
+      <w:pPr>
+        <w:rPr>
+          <w:lang w:val="es-ES"/>
+        </w:rPr>
+      </w:pPr>
+      <w:r>
+        <w:rPr>
+          <w:lang w:val="es-ES"/>
+        </w:rPr>
+        <w:t>Pregunta (</w:t>
+      </w:r>
+      <w:proofErr w:type="spellStart"/>
+      <w:r>
+        <w:rPr>
+          <w:b/>
+          <w:lang w:val="es-ES"/>
+        </w:rPr>
+        <w:t>id_</w:t>
+      </w:r>
+      <w:proofErr w:type="gramStart"/>
+      <w:r>
+        <w:rPr>
+          <w:b/>
+          <w:lang w:val="es-ES"/>
+        </w:rPr>
+        <w:t>pregunta</w:t>
+      </w:r>
+      <w:proofErr w:type="spellEnd"/>
+      <w:r>
+        <w:rPr>
+          <w:lang w:val="es-ES"/>
+        </w:rPr>
+        <w:t xml:space="preserve">, </w:t>
+      </w:r>
+      <w:r>
+        <w:rPr>
+          <w:lang w:val="es-ES"/>
+        </w:rPr>
+        <w:t xml:space="preserve"> </w:t>
+      </w:r>
+      <w:proofErr w:type="spellStart"/>
+      <w:r>
+        <w:rPr>
+          <w:lang w:val="es-ES"/>
+        </w:rPr>
+        <w:t>fecha</w:t>
+      </w:r>
+      <w:proofErr w:type="gramEnd"/>
+      <w:r>
+        <w:rPr>
+          <w:lang w:val="es-ES"/>
+        </w:rPr>
+        <w:t>_eliminado</w:t>
+      </w:r>
+      <w:proofErr w:type="spellEnd"/>
+      <w:r>
+        <w:rPr>
+          <w:lang w:val="es-ES"/>
+        </w:rPr>
+        <w:t>, descripción, interrogante, nombre</w:t>
+      </w:r>
+      <w:r>
+        <w:rPr>
+          <w:lang w:val="es-ES"/>
+        </w:rPr>
+        <w:t xml:space="preserve">, </w:t>
+      </w:r>
+      <w:proofErr w:type="spellStart"/>
+      <w:r>
+        <w:rPr>
+          <w:u w:val="single"/>
+          <w:lang w:val="es-ES"/>
+        </w:rPr>
+        <w:t>código_factor</w:t>
+      </w:r>
+      <w:proofErr w:type="spellEnd"/>
+      <w:r>
+        <w:rPr>
+          <w:u w:val="single"/>
+          <w:lang w:val="es-ES"/>
+        </w:rPr>
+        <w:t xml:space="preserve">, </w:t>
+      </w:r>
+      <w:proofErr w:type="spellStart"/>
+      <w:r>
+        <w:rPr>
+          <w:u w:val="single"/>
+          <w:lang w:val="es-ES"/>
+        </w:rPr>
+        <w:t>nombre_usuario,</w:t>
+      </w:r>
+      <w:r>
+        <w:rPr>
+          <w:lang w:val="es-ES"/>
+        </w:rPr>
+        <w:t>fecha_eliminado</w:t>
+      </w:r>
+      <w:proofErr w:type="spellEnd"/>
+      <w:r>
+        <w:rPr>
+          <w:u w:val="single"/>
+          <w:lang w:val="es-ES"/>
+        </w:rPr>
+        <w:t xml:space="preserve"> ,</w:t>
+      </w:r>
+      <w:proofErr w:type="spellStart"/>
+      <w:r>
+        <w:rPr>
+          <w:u w:val="single"/>
+          <w:lang w:val="es-ES"/>
+        </w:rPr>
+        <w:t>id_opcion_respuesta</w:t>
+      </w:r>
+      <w:proofErr w:type="spellEnd"/>
+      <w:r>
+        <w:rPr>
+          <w:lang w:val="es-ES"/>
+        </w:rPr>
+        <w:t>)</w:t>
+      </w:r>
+    </w:p>
+    <w:p>
+      <w:pPr>
+        <w:rPr>
+          <w:lang w:val="es-ES"/>
+        </w:rPr>
+      </w:pPr>
+      <w:r>
+        <w:rPr>
+          <w:lang w:val="es-ES"/>
+        </w:rPr>
+        <w:t>Bloque (</w:t>
+      </w:r>
+      <w:proofErr w:type="spellStart"/>
+      <w:r>
+        <w:rPr>
+          <w:b/>
+          <w:lang w:val="es-ES"/>
+        </w:rPr>
+        <w:t>id_bloque</w:t>
+      </w:r>
+      <w:proofErr w:type="spellEnd"/>
+      <w:r>
+        <w:rPr>
+          <w:lang w:val="es-ES"/>
+        </w:rPr>
+        <w:t>,</w:t>
+      </w:r>
+      <w:r>
+        <w:rPr>
+          <w:lang w:val="es-ES"/>
+        </w:rPr>
+        <w:t xml:space="preserve"> </w:t>
+      </w:r>
+      <w:proofErr w:type="spellStart"/>
+      <w:r>
+        <w:rPr>
+          <w:lang w:val="es-ES"/>
+        </w:rPr>
+        <w:t>num_bloque</w:t>
+      </w:r>
+      <w:proofErr w:type="spellEnd"/>
+      <w:r>
+        <w:rPr>
+          <w:lang w:val="es-ES"/>
+        </w:rPr>
+        <w:t xml:space="preserve">, </w:t>
+      </w:r>
+      <w:proofErr w:type="spellStart"/>
+      <w:r>
+        <w:rPr>
+          <w:lang w:val="es-ES"/>
+        </w:rPr>
+        <w:t>id_cuestionario</w:t>
+      </w:r>
+      <w:proofErr w:type="spellEnd"/>
+      <w:r>
+        <w:rPr>
+          <w:lang w:val="es-ES"/>
+        </w:rPr>
+        <w:t>)</w:t>
+      </w:r>
+    </w:p>
+    <w:p>
+      <w:pPr>
+        <w:rPr>
+          <w:lang w:val="es-ES"/>
+        </w:rPr>
+      </w:pPr>
+      <w:proofErr w:type="spellStart"/>
+      <w:r>
+        <w:rPr>
+          <w:lang w:val="es-ES"/>
+        </w:rPr>
+        <w:t>Pregunta_Bloque</w:t>
+      </w:r>
+      <w:proofErr w:type="spellEnd"/>
+      <w:r>
+        <w:rPr>
+          <w:lang w:val="es-ES"/>
+        </w:rPr>
+        <w:t xml:space="preserve"> (</w:t>
+      </w:r>
+      <w:proofErr w:type="spellStart"/>
+      <w:r>
+        <w:rPr>
+          <w:b/>
+          <w:u w:val="single"/>
+          <w:lang w:val="es-ES"/>
+        </w:rPr>
+        <w:t>id_bloque</w:t>
+      </w:r>
+      <w:proofErr w:type="spellEnd"/>
+      <w:r>
+        <w:rPr>
+          <w:b/>
+          <w:u w:val="single"/>
+          <w:lang w:val="es-ES"/>
+        </w:rPr>
+        <w:t xml:space="preserve">, </w:t>
+      </w:r>
+      <w:proofErr w:type="spellStart"/>
+      <w:r>
+        <w:rPr>
+          <w:b/>
+          <w:u w:val="single"/>
+          <w:lang w:val="es-ES"/>
+        </w:rPr>
+        <w:t>id_pregunta</w:t>
+      </w:r>
+      <w:proofErr w:type="spellEnd"/>
+      <w:r>
+        <w:rPr>
+          <w:lang w:val="es-ES"/>
+        </w:rPr>
+        <w:t>)</w:t>
+      </w:r>
+    </w:p>
+    <w:p>
+      <w:pPr>
+        <w:rPr>
+          <w:lang w:val="es-ES"/>
+        </w:rPr>
+      </w:pPr>
+      <w:r>
+        <w:rPr>
+          <w:lang w:val="es-ES"/>
+        </w:rPr>
+        <w:t>Cuestionario (</w:t>
+      </w:r>
+      <w:proofErr w:type="spellStart"/>
+      <w:r>
+        <w:rPr>
+          <w:b/>
+          <w:lang w:val="es-ES"/>
+        </w:rPr>
+        <w:t>id_cuestionario</w:t>
+      </w:r>
+      <w:proofErr w:type="spellEnd"/>
+      <w:r>
+        <w:rPr>
+          <w:lang w:val="es-ES"/>
+        </w:rPr>
+        <w:t xml:space="preserve">, </w:t>
+      </w:r>
+      <w:proofErr w:type="spellStart"/>
+      <w:r>
+        <w:rPr>
+          <w:lang w:val="es-ES"/>
+        </w:rPr>
+        <w:t>fecha_inicio</w:t>
+      </w:r>
+      <w:proofErr w:type="spellEnd"/>
+      <w:r>
+        <w:rPr>
+          <w:lang w:val="es-ES"/>
+        </w:rPr>
+        <w:t xml:space="preserve">, </w:t>
+      </w:r>
+      <w:proofErr w:type="spellStart"/>
+      <w:r>
+        <w:rPr>
+          <w:lang w:val="es-ES"/>
+        </w:rPr>
+        <w:t>cantidad_accesos</w:t>
+      </w:r>
+      <w:proofErr w:type="spellEnd"/>
+      <w:r>
+        <w:rPr>
+          <w:lang w:val="es-ES"/>
+        </w:rPr>
+        <w:t xml:space="preserve">, </w:t>
+      </w:r>
+      <w:proofErr w:type="spellStart"/>
+      <w:r>
+        <w:rPr>
+          <w:lang w:val="es-ES"/>
+        </w:rPr>
+        <w:t>fecha_</w:t>
+      </w:r>
+      <w:r>
+        <w:rPr>
+          <w:lang w:val="es-ES"/>
+        </w:rPr>
+        <w:t>mod</w:t>
+      </w:r>
+      <w:proofErr w:type="spellEnd"/>
+      <w:r>
+        <w:rPr>
+          <w:lang w:val="es-ES"/>
+        </w:rPr>
+        <w:t>,</w:t>
+      </w:r>
+      <w:r>
+        <w:rPr>
+          <w:lang w:val="es-ES"/>
+        </w:rPr>
+        <w:t xml:space="preserve"> </w:t>
+      </w:r>
+      <w:proofErr w:type="spellStart"/>
+      <w:r>
+        <w:rPr>
+          <w:lang w:val="es-ES"/>
+        </w:rPr>
+        <w:t>estadoAnterior</w:t>
+      </w:r>
+      <w:proofErr w:type="spellEnd"/>
+      <w:r>
+        <w:rPr>
+          <w:lang w:val="es-ES"/>
+        </w:rPr>
+        <w:t xml:space="preserve">, </w:t>
+      </w:r>
+      <w:proofErr w:type="spellStart"/>
+      <w:r>
+        <w:rPr>
+          <w:lang w:val="es-ES"/>
+        </w:rPr>
+        <w:t>estadoActual</w:t>
+      </w:r>
+      <w:proofErr w:type="spellEnd"/>
+      <w:r>
+        <w:rPr>
+          <w:lang w:val="es-ES"/>
+        </w:rPr>
+        <w:t>,</w:t>
+      </w:r>
+      <w:r>
+        <w:rPr>
+          <w:lang w:val="es-ES"/>
+        </w:rPr>
+        <w:t xml:space="preserve"> </w:t>
+      </w:r>
+      <w:proofErr w:type="spellStart"/>
+      <w:r>
+        <w:rPr>
+          <w:lang w:val="es-ES"/>
+        </w:rPr>
+        <w:t>ultimo_acceso</w:t>
+      </w:r>
+      <w:proofErr w:type="spellEnd"/>
+      <w:r>
+        <w:rPr>
+          <w:lang w:val="es-ES"/>
+        </w:rPr>
+        <w:t>,</w:t>
+      </w:r>
+      <w:r>
+        <w:rPr>
+          <w:b/>
+          <w:lang w:val="es-ES"/>
+        </w:rPr>
+        <w:t xml:space="preserve"> </w:t>
+      </w:r>
+      <w:proofErr w:type="spellStart"/>
+      <w:r>
+        <w:rPr>
+          <w:u w:val="single"/>
+          <w:lang w:val="es-ES"/>
+        </w:rPr>
+        <w:t>nroCandidato</w:t>
+      </w:r>
+      <w:proofErr w:type="spellEnd"/>
+      <w:r>
+        <w:rPr>
+          <w:u w:val="single"/>
+          <w:lang w:val="es-ES"/>
+        </w:rPr>
+        <w:t xml:space="preserve">, </w:t>
+      </w:r>
+      <w:proofErr w:type="spellStart"/>
+      <w:r>
+        <w:rPr>
+          <w:u w:val="single"/>
+          <w:lang w:val="es-ES"/>
+        </w:rPr>
+        <w:t>id_evaluacion</w:t>
+      </w:r>
+      <w:proofErr w:type="spellEnd"/>
+      <w:r>
+        <w:rPr>
+          <w:lang w:val="es-ES"/>
+        </w:rPr>
+        <w:t>)</w:t>
+      </w:r>
+    </w:p>
+    <w:p>
+      <w:pPr>
+        <w:rPr>
+          <w:lang w:val="es-ES"/>
+        </w:rPr>
+      </w:pPr>
+      <w:proofErr w:type="spellStart"/>
+      <w:r>
+        <w:rPr>
+          <w:lang w:val="es-ES"/>
+        </w:rPr>
+        <w:t>OpcionRespuesta</w:t>
+      </w:r>
+      <w:proofErr w:type="spellEnd"/>
+      <w:r>
+        <w:rPr>
+          <w:lang w:val="es-ES"/>
+        </w:rPr>
+        <w:t xml:space="preserve"> (</w:t>
+      </w:r>
+      <w:proofErr w:type="spellStart"/>
+      <w:r>
+        <w:rPr>
+          <w:b/>
+          <w:lang w:val="es-ES"/>
+        </w:rPr>
+        <w:t>id_opcion_respuesta</w:t>
+      </w:r>
+      <w:proofErr w:type="spellEnd"/>
+      <w:r>
+        <w:rPr>
+          <w:lang w:val="es-ES"/>
+        </w:rPr>
+        <w:t>,</w:t>
+      </w:r>
+      <w:r>
+        <w:rPr>
+          <w:lang w:val="es-ES"/>
+        </w:rPr>
+        <w:t xml:space="preserve"> </w:t>
+      </w:r>
+      <w:r>
+        <w:rPr>
+          <w:lang w:val="es-ES"/>
+        </w:rPr>
+        <w:t>nombre, descripción</w:t>
+      </w:r>
+      <w:r>
+        <w:rPr>
+          <w:lang w:val="es-ES"/>
+        </w:rPr>
+        <w:t>,</w:t>
+      </w:r>
+      <w:r>
+        <w:rPr>
+          <w:u w:val="single"/>
+          <w:lang w:val="es-ES"/>
+        </w:rPr>
+        <w:t xml:space="preserve"> </w:t>
+      </w:r>
+      <w:proofErr w:type="spellStart"/>
+      <w:r>
+        <w:rPr>
+          <w:u w:val="single"/>
+          <w:lang w:val="es-ES"/>
+        </w:rPr>
+        <w:t>nombre_</w:t>
+      </w:r>
+      <w:proofErr w:type="gramStart"/>
+      <w:r>
+        <w:rPr>
+          <w:u w:val="single"/>
+          <w:lang w:val="es-ES"/>
+        </w:rPr>
+        <w:t>usuario,</w:t>
+      </w:r>
+      <w:r>
+        <w:rPr>
+          <w:lang w:val="es-ES"/>
+        </w:rPr>
+        <w:t>fecha</w:t>
+      </w:r>
+      <w:proofErr w:type="gramEnd"/>
+      <w:r>
+        <w:rPr>
+          <w:lang w:val="es-ES"/>
+        </w:rPr>
+        <w:t>_eliminado</w:t>
+      </w:r>
+      <w:proofErr w:type="spellEnd"/>
+      <w:r>
+        <w:rPr>
+          <w:lang w:val="es-ES"/>
+        </w:rPr>
+        <w:t>)</w:t>
+      </w:r>
+    </w:p>
+    <w:p>
+      <w:pPr>
+        <w:rPr>
+          <w:lang w:val="es-ES"/>
+        </w:rPr>
+      </w:pPr>
+      <w:proofErr w:type="spellStart"/>
+      <w:r>
+        <w:rPr>
+          <w:lang w:val="es-ES"/>
+        </w:rPr>
+        <w:t>ValorRespues</w:t>
+      </w:r>
+      <w:r>
+        <w:rPr>
+          <w:lang w:val="es-ES"/>
+        </w:rPr>
+        <w:t>ta</w:t>
+      </w:r>
+      <w:proofErr w:type="spellEnd"/>
+      <w:r>
+        <w:rPr>
+          <w:lang w:val="es-ES"/>
+        </w:rPr>
+        <w:t xml:space="preserve"> (</w:t>
+      </w:r>
+      <w:proofErr w:type="spellStart"/>
+      <w:r>
+        <w:rPr>
+          <w:b/>
+          <w:lang w:val="es-ES"/>
+        </w:rPr>
+        <w:t>id_valor_res</w:t>
+      </w:r>
+      <w:proofErr w:type="spellEnd"/>
+      <w:r>
+        <w:rPr>
+          <w:lang w:val="es-ES"/>
+        </w:rPr>
+        <w:t>, ponderación</w:t>
+      </w:r>
+      <w:r>
+        <w:rPr>
+          <w:lang w:val="es-ES"/>
+        </w:rPr>
+        <w:t xml:space="preserve">, </w:t>
+      </w:r>
+      <w:proofErr w:type="spellStart"/>
+      <w:r>
+        <w:rPr>
+          <w:u w:val="single"/>
+          <w:lang w:val="es-ES"/>
+        </w:rPr>
+        <w:t>id_pregunta</w:t>
+      </w:r>
+      <w:proofErr w:type="spellEnd"/>
+      <w:r>
+        <w:rPr>
+          <w:u w:val="single"/>
+          <w:lang w:val="es-ES"/>
+        </w:rPr>
+        <w:t xml:space="preserve">, </w:t>
+      </w:r>
+      <w:proofErr w:type="spellStart"/>
+      <w:r>
+        <w:rPr>
+          <w:u w:val="single"/>
+          <w:lang w:val="es-ES"/>
+        </w:rPr>
+        <w:t>id_respuesta</w:t>
+      </w:r>
+      <w:proofErr w:type="spellEnd"/>
+      <w:r>
+        <w:rPr>
+          <w:lang w:val="es-ES"/>
+        </w:rPr>
+        <w:t>)</w:t>
+      </w:r>
+    </w:p>
+    <w:p>
+      <w:pPr>
+        <w:rPr>
+          <w:lang w:val="es-ES"/>
+        </w:rPr>
+      </w:pPr>
+      <w:r>
+        <w:rPr>
+          <w:lang w:val="es-ES"/>
+        </w:rPr>
+        <w:t>Respuesta (</w:t>
+      </w:r>
+      <w:proofErr w:type="spellStart"/>
+      <w:r>
+        <w:rPr>
+          <w:b/>
+          <w:lang w:val="es-ES"/>
+        </w:rPr>
+        <w:t>id_respuesta</w:t>
+      </w:r>
+      <w:proofErr w:type="spellEnd"/>
+      <w:r>
+        <w:rPr>
+          <w:lang w:val="es-ES"/>
+        </w:rPr>
+        <w:t>, nombre, orden</w:t>
+      </w:r>
+      <w:r>
+        <w:rPr>
+          <w:lang w:val="es-ES"/>
+        </w:rPr>
+        <w:t xml:space="preserve">, </w:t>
+      </w:r>
+      <w:proofErr w:type="spellStart"/>
+      <w:r>
+        <w:rPr>
+          <w:u w:val="single"/>
+          <w:lang w:val="es-ES"/>
+        </w:rPr>
+        <w:t>id_opcion_respuesta</w:t>
+      </w:r>
+      <w:proofErr w:type="spellEnd"/>
+      <w:r>
+        <w:rPr>
+          <w:lang w:val="es-ES"/>
+        </w:rPr>
+        <w:t>)</w:t>
+      </w:r>
+    </w:p>
+    <w:p>
+      <w:pPr>
+        <w:rPr>
+          <w:u w:val="single"/>
+          <w:lang w:val="es-ES"/>
+        </w:rPr>
+      </w:pPr>
+      <w:proofErr w:type="spellStart"/>
+      <w:proofErr w:type="gramStart"/>
+      <w:r>
+        <w:rPr>
+          <w:lang w:val="es-ES"/>
+        </w:rPr>
+        <w:t>RespuestaElegida</w:t>
+      </w:r>
+      <w:proofErr w:type="spellEnd"/>
+      <w:r>
+        <w:rPr>
+          <w:lang w:val="es-ES"/>
+        </w:rPr>
+        <w:t>(</w:t>
+      </w:r>
+      <w:proofErr w:type="spellStart"/>
+      <w:proofErr w:type="gramEnd"/>
+      <w:r>
+        <w:rPr>
+          <w:b/>
+          <w:u w:val="single"/>
+          <w:lang w:val="es-ES"/>
+        </w:rPr>
+        <w:t>id_pregunta</w:t>
+      </w:r>
+      <w:proofErr w:type="spellEnd"/>
+      <w:r>
+        <w:rPr>
+          <w:b/>
+          <w:u w:val="single"/>
+          <w:lang w:val="es-ES"/>
+        </w:rPr>
+        <w:t>,</w:t>
+      </w:r>
+      <w:r>
+        <w:rPr>
+          <w:b/>
+          <w:u w:val="single"/>
+          <w:lang w:val="es-ES"/>
+        </w:rPr>
+        <w:t xml:space="preserve">  </w:t>
+      </w:r>
+      <w:proofErr w:type="spellStart"/>
+      <w:r>
+        <w:rPr>
+          <w:b/>
+          <w:u w:val="single"/>
+          <w:lang w:val="es-ES"/>
+        </w:rPr>
+        <w:t>id_respuesta</w:t>
+      </w:r>
+      <w:proofErr w:type="spellEnd"/>
+      <w:r>
+        <w:rPr>
+          <w:u w:val="single"/>
+          <w:lang w:val="es-ES"/>
+        </w:rPr>
+        <w:t>)</w:t>
+      </w:r>
     </w:p>
     <w:p>
       <w:pPr>
@@ -1492,7 +1950,7 @@
 </file>
 
 <file path=word/numbering.xml><?xml version="1.0" encoding="utf-8"?>
-<w:numbering xmlns:wpc="http://schemas.microsoft.com/office/word/2010/wordprocessingCanvas" xmlns:cx="http://schemas.microsoft.com/office/drawing/2014/chartex" xmlns:mc="http://schemas.openxmlformats.org/markup-compatibility/2006" xmlns:o="urn:schemas-microsoft-com:office:office" xmlns:r="http://schemas.openxmlformats.org/officeDocument/2006/relationships" xmlns:m="http://schemas.openxmlformats.org/officeDocument/2006/math" xmlns:v="urn:schemas-microsoft-com:vml" xmlns:wp14="http://schemas.microsoft.com/office/word/2010/wordprocessingDrawing" xmlns:wp="http://schemas.openxmlformats.org/drawingml/2006/wordprocessingDrawing" xmlns:w10="urn:schemas-microsoft-com:office:word" xmlns:w="http://schemas.openxmlformats.org/wordprocessingml/2006/main" xmlns:w14="http://schemas.microsoft.com/office/word/2010/wordml" xmlns:w15="http://schemas.microsoft.com/office/word/2012/wordml" xmlns:w16se="http://schemas.microsoft.com/office/word/2015/wordml/symex" xmlns:wpg="http://schemas.microsoft.com/office/word/2010/wordprocessingGroup" xmlns:wpi="http://schemas.microsoft.com/office/word/2010/wordprocessingInk" xmlns:wne="http://schemas.microsoft.com/office/word/2006/wordml" xmlns:wps="http://schemas.microsoft.com/office/word/2010/wordprocessingShape" mc:Ignorable="w14 w15 w16se wp14">
+<w:numbering xmlns:wpc="http://schemas.microsoft.com/office/word/2010/wordprocessingCanvas" xmlns:cx="http://schemas.microsoft.com/office/drawing/2014/chartex" xmlns:cx1="http://schemas.microsoft.com/office/drawing/2015/9/8/chartex" xmlns:cx2="http://schemas.microsoft.com/office/drawing/2015/10/21/chartex" xmlns:cx3="http://schemas.microsoft.com/office/drawing/2016/5/9/chartex" xmlns:cx4="http://schemas.microsoft.com/office/drawing/2016/5/10/chartex" xmlns:cx5="http://schemas.microsoft.com/office/drawing/2016/5/11/chartex" xmlns:mc="http://schemas.openxmlformats.org/markup-compatibility/2006" xmlns:o="urn:schemas-microsoft-com:office:office" xmlns:r="http://schemas.openxmlformats.org/officeDocument/2006/relationships" xmlns:m="http://schemas.openxmlformats.org/officeDocument/2006/math" xmlns:v="urn:schemas-microsoft-com:vml" xmlns:wp14="http://schemas.microsoft.com/office/word/2010/wordprocessingDrawing" xmlns:wp="http://schemas.openxmlformats.org/drawingml/2006/wordprocessingDrawing" xmlns:w10="urn:schemas-microsoft-com:office:word" xmlns:w="http://schemas.openxmlformats.org/wordprocessingml/2006/main" xmlns:w14="http://schemas.microsoft.com/office/word/2010/wordml" xmlns:w15="http://schemas.microsoft.com/office/word/2012/wordml" xmlns:w16se="http://schemas.microsoft.com/office/word/2015/wordml/symex" xmlns:wpg="http://schemas.microsoft.com/office/word/2010/wordprocessingGroup" xmlns:wpi="http://schemas.microsoft.com/office/word/2010/wordprocessingInk" xmlns:wne="http://schemas.microsoft.com/office/word/2006/wordml" xmlns:wps="http://schemas.microsoft.com/office/word/2010/wordprocessingShape" mc:Ignorable="w14 w15 w16se wp14">
   <w:abstractNum w:abstractNumId="0" w15:restartNumberingAfterBreak="0">
     <w:nsid w:val="126721CE"/>
     <w:multiLevelType w:val="multilevel"/>
@@ -1620,7 +2078,7 @@
       </w:pPr>
     </w:pPrDefault>
   </w:docDefaults>
-  <w:latentStyles w:defLockedState="0" w:defUIPriority="99" w:defSemiHidden="0" w:defUnhideWhenUsed="0" w:defQFormat="0" w:count="371">
+  <w:latentStyles w:defLockedState="0" w:defUIPriority="99" w:defSemiHidden="0" w:defUnhideWhenUsed="0" w:defQFormat="0" w:count="374">
     <w:lsdException w:name="Normal" w:uiPriority="0" w:qFormat="1"/>
     <w:lsdException w:name="heading 1" w:uiPriority="9" w:qFormat="1"/>
     <w:lsdException w:name="heading 2" w:semiHidden="1" w:uiPriority="9" w:unhideWhenUsed="1" w:qFormat="1"/>
@@ -1726,7 +2184,6 @@
     <w:lsdException w:name="HTML Sample" w:semiHidden="1" w:unhideWhenUsed="1"/>
     <w:lsdException w:name="HTML Typewriter" w:semiHidden="1" w:unhideWhenUsed="1"/>
     <w:lsdException w:name="HTML Variable" w:semiHidden="1" w:unhideWhenUsed="1"/>
-    <w:lsdException w:name="Normal Table" w:semiHidden="1" w:unhideWhenUsed="1"/>
     <w:lsdException w:name="annotation subject" w:semiHidden="1" w:unhideWhenUsed="1"/>
     <w:lsdException w:name="No List" w:semiHidden="1" w:unhideWhenUsed="1"/>
     <w:lsdException w:name="Outline List 1" w:semiHidden="1" w:unhideWhenUsed="1"/>
@@ -1771,7 +2228,6 @@
     <w:lsdException w:name="Table Professional" w:semiHidden="1" w:unhideWhenUsed="1"/>
     <w:lsdException w:name="Table Subtle 1" w:semiHidden="1" w:unhideWhenUsed="1"/>
     <w:lsdException w:name="Table Subtle 2" w:semiHidden="1" w:unhideWhenUsed="1"/>
-    <w:lsdException w:name="Table Web 1" w:semiHidden="1" w:unhideWhenUsed="1"/>
     <w:lsdException w:name="Table Web 2" w:semiHidden="1" w:unhideWhenUsed="1"/>
     <w:lsdException w:name="Table Web 3" w:semiHidden="1" w:unhideWhenUsed="1"/>
     <w:lsdException w:name="Balloon Text" w:semiHidden="1" w:unhideWhenUsed="1"/>
@@ -1992,6 +2448,9 @@
     <w:lsdException w:name="List Table 5 Dark Accent 6" w:uiPriority="50"/>
     <w:lsdException w:name="List Table 6 Colorful Accent 6" w:uiPriority="51"/>
     <w:lsdException w:name="List Table 7 Colorful Accent 6" w:uiPriority="52"/>
+    <w:lsdException w:name="Mention" w:semiHidden="1" w:unhideWhenUsed="1"/>
+    <w:lsdException w:name="Smart Hyperlink" w:semiHidden="1" w:unhideWhenUsed="1"/>
+    <w:lsdException w:name="Hashtag" w:semiHidden="1" w:unhideWhenUsed="1"/>
   </w:latentStyles>
   <w:style w:type="paragraph" w:default="1" w:styleId="Normal">
     <w:name w:val="Normal"/>

</xml_diff>

<commit_message>
DDT -> SQL Server
-Celeste = Lucho
-Rosado = Fede
-Gris = Martin
</commit_message>
<xml_diff>
--- a/Diagramas/DDT/Tablas corregidas.docx
+++ b/Diagramas/DDT/Tablas corregidas.docx
@@ -488,25 +488,22 @@
       </w:pPr>
       <w:r>
         <w:rPr>
-          <w:lang w:val="es-ES"/>
-        </w:rPr>
-        <w:t>Consultor</w:t>
-      </w:r>
-      <w:r>
-        <w:rPr>
-          <w:lang w:val="es-ES"/>
-        </w:rPr>
-        <w:t xml:space="preserve"> (</w:t>
-      </w:r>
-      <w:r>
-        <w:rPr>
-          <w:b/>
+          <w:highlight w:val="yellow"/>
+          <w:lang w:val="es-ES"/>
+        </w:rPr>
+        <w:t>Consultor (</w:t>
+      </w:r>
+      <w:r>
+        <w:rPr>
+          <w:b/>
+          <w:highlight w:val="yellow"/>
           <w:lang w:val="es-ES"/>
         </w:rPr>
         <w:t>nombreDeUsuario</w:t>
       </w:r>
       <w:r>
         <w:rPr>
+          <w:highlight w:val="yellow"/>
           <w:lang w:val="es-ES"/>
         </w:rPr>
         <w:t>)</w:t>
@@ -520,18 +517,21 @@
       </w:pPr>
       <w:r>
         <w:rPr>
+          <w:highlight w:val="yellow"/>
           <w:lang w:val="es-ES"/>
         </w:rPr>
         <w:t>Candidato</w:t>
       </w:r>
       <w:r>
         <w:rPr>
+          <w:highlight w:val="yellow"/>
           <w:lang w:val="es-ES"/>
         </w:rPr>
         <w:t xml:space="preserve"> </w:t>
       </w:r>
       <w:r>
         <w:rPr>
+          <w:highlight w:val="yellow"/>
           <w:u w:val="single"/>
           <w:lang w:val="es-ES"/>
         </w:rPr>
@@ -540,24 +540,28 @@
       <w:r>
         <w:rPr>
           <w:b/>
+          <w:highlight w:val="yellow"/>
           <w:lang w:val="es-ES"/>
         </w:rPr>
         <w:t>nroCandidato</w:t>
       </w:r>
       <w:r>
         <w:rPr>
+          <w:highlight w:val="yellow"/>
           <w:lang w:val="es-ES"/>
         </w:rPr>
         <w:t>,</w:t>
       </w:r>
       <w:r>
         <w:rPr>
+          <w:highlight w:val="yellow"/>
           <w:lang w:val="es-ES"/>
         </w:rPr>
         <w:t xml:space="preserve"> </w:t>
       </w:r>
       <w:r>
         <w:rPr>
+          <w:highlight w:val="yellow"/>
           <w:lang w:val="es-ES"/>
         </w:rPr>
         <w:t>nro_</w:t>
@@ -565,6 +569,7 @@
       <w:proofErr w:type="gramStart"/>
       <w:r>
         <w:rPr>
+          <w:highlight w:val="yellow"/>
           <w:lang w:val="es-ES"/>
         </w:rPr>
         <w:t>documento,  tipo</w:t>
@@ -572,66 +577,259 @@
       <w:proofErr w:type="gramEnd"/>
       <w:r>
         <w:rPr>
-          <w:lang w:val="es-ES"/>
-        </w:rPr>
-        <w:t>_documento</w:t>
-      </w:r>
-      <w:r>
-        <w:rPr>
+          <w:highlight w:val="yellow"/>
+          <w:lang w:val="es-ES"/>
+        </w:rPr>
+        <w:t>_documento,</w:t>
+      </w:r>
+      <w:r>
+        <w:rPr>
+          <w:highlight w:val="yellow"/>
+          <w:lang w:val="es-ES"/>
+        </w:rPr>
+        <w:t xml:space="preserve"> contraseña, email,</w:t>
+      </w:r>
+      <w:r>
+        <w:rPr>
+          <w:highlight w:val="yellow"/>
+          <w:lang w:val="es-ES"/>
+        </w:rPr>
+        <w:t xml:space="preserve"> </w:t>
+      </w:r>
+      <w:r>
+        <w:rPr>
+          <w:highlight w:val="yellow"/>
+          <w:lang w:val="es-ES"/>
+        </w:rPr>
+        <w:t>escolaridad</w:t>
+      </w:r>
+      <w:r>
+        <w:rPr>
+          <w:highlight w:val="yellow"/>
+          <w:lang w:val="es-ES"/>
+        </w:rPr>
+        <w:t>, apellido, nombre, fecha_n</w:t>
+      </w:r>
+      <w:r>
+        <w:rPr>
+          <w:highlight w:val="yellow"/>
+          <w:lang w:val="es-ES"/>
+        </w:rPr>
+        <w:t xml:space="preserve">acimiento, </w:t>
+      </w:r>
+      <w:r>
+        <w:rPr>
+          <w:highlight w:val="yellow"/>
+          <w:lang w:val="es-ES"/>
+        </w:rPr>
+        <w:t>genero, nacionalidad</w:t>
+      </w:r>
+      <w:r>
+        <w:rPr>
+          <w:highlight w:val="yellow"/>
           <w:lang w:val="es-ES"/>
         </w:rPr>
         <w:t>,</w:t>
       </w:r>
       <w:r>
         <w:rPr>
-          <w:lang w:val="es-ES"/>
-        </w:rPr>
-        <w:t xml:space="preserve"> contraseña, email,</w:t>
-      </w:r>
-      <w:r>
-        <w:rPr>
+          <w:highlight w:val="yellow"/>
           <w:lang w:val="es-ES"/>
         </w:rPr>
         <w:t xml:space="preserve"> </w:t>
       </w:r>
       <w:r>
         <w:rPr>
-          <w:lang w:val="es-ES"/>
-        </w:rPr>
-        <w:t>escolaridad</w:t>
-      </w:r>
-      <w:r>
-        <w:rPr>
-          <w:lang w:val="es-ES"/>
-        </w:rPr>
-        <w:t>, apellido, nombre, fecha_n</w:t>
-      </w:r>
-      <w:r>
-        <w:rPr>
-          <w:lang w:val="es-ES"/>
-        </w:rPr>
-        <w:t xml:space="preserve">acimiento, </w:t>
-      </w:r>
-      <w:r>
-        <w:rPr>
-          <w:lang w:val="es-ES"/>
-        </w:rPr>
-        <w:t>genero, nacionalidad</w:t>
-      </w:r>
-      <w:r>
-        <w:rPr>
+          <w:highlight w:val="yellow"/>
+          <w:u w:val="single"/>
+          <w:lang w:val="es-ES"/>
+        </w:rPr>
+        <w:t>id_consultor</w:t>
+      </w:r>
+      <w:r>
+        <w:rPr>
+          <w:highlight w:val="yellow"/>
+          <w:u w:val="single"/>
           <w:lang w:val="es-ES"/>
         </w:rPr>
         <w:t>,</w:t>
       </w:r>
       <w:r>
         <w:rPr>
+          <w:highlight w:val="yellow"/>
           <w:lang w:val="es-ES"/>
         </w:rPr>
         <w:t xml:space="preserve"> </w:t>
       </w:r>
       <w:r>
         <w:rPr>
+          <w:highlight w:val="yellow"/>
+          <w:lang w:val="es-ES"/>
+        </w:rPr>
+        <w:t>fecha_eliminado</w:t>
+      </w:r>
+      <w:r>
+        <w:rPr>
+          <w:highlight w:val="yellow"/>
+          <w:lang w:val="es-ES"/>
+        </w:rPr>
+        <w:t>)</w:t>
+      </w:r>
+    </w:p>
+    <w:p>
+      <w:pPr>
+        <w:rPr>
+          <w:lang w:val="es-ES"/>
+        </w:rPr>
+      </w:pPr>
+      <w:r>
+        <w:rPr>
+          <w:highlight w:val="magenta"/>
+          <w:lang w:val="es-ES"/>
+        </w:rPr>
+        <w:t>Evaluacion (</w:t>
+      </w:r>
+      <w:r>
+        <w:rPr>
+          <w:b/>
+          <w:highlight w:val="magenta"/>
+          <w:lang w:val="es-ES"/>
+        </w:rPr>
+        <w:t>id_evaluacion</w:t>
+      </w:r>
+      <w:r>
+        <w:rPr>
+          <w:b/>
+          <w:highlight w:val="magenta"/>
+          <w:lang w:val="es-ES"/>
+        </w:rPr>
+        <w:t xml:space="preserve">, </w:t>
+      </w:r>
+      <w:r>
+        <w:rPr>
+          <w:highlight w:val="magenta"/>
+          <w:u w:val="single"/>
+          <w:lang w:val="es-ES"/>
+        </w:rPr>
+        <w:t>id_puesto</w:t>
+      </w:r>
+      <w:r>
+        <w:rPr>
+          <w:highlight w:val="magenta"/>
+          <w:lang w:val="es-ES"/>
+        </w:rPr>
+        <w:t>)</w:t>
+      </w:r>
+    </w:p>
+    <w:p>
+      <w:pPr>
+        <w:rPr>
+          <w:u w:val="single"/>
+          <w:lang w:val="es-ES"/>
+        </w:rPr>
+      </w:pPr>
+      <w:r>
+        <w:rPr>
+          <w:highlight w:val="magenta"/>
+          <w:lang w:val="es-ES"/>
+        </w:rPr>
+        <w:t xml:space="preserve">Evaluacion_Candidato </w:t>
+      </w:r>
+      <w:r>
+        <w:rPr>
+          <w:highlight w:val="magenta"/>
+          <w:u w:val="single"/>
+          <w:lang w:val="es-ES"/>
+        </w:rPr>
+        <w:t>(</w:t>
+      </w:r>
+      <w:r>
+        <w:rPr>
+          <w:b/>
+          <w:highlight w:val="magenta"/>
+          <w:u w:val="single"/>
+          <w:lang w:val="es-ES"/>
+        </w:rPr>
+        <w:t>nroCandidato</w:t>
+      </w:r>
+      <w:r>
+        <w:rPr>
+          <w:b/>
+          <w:highlight w:val="magenta"/>
+          <w:u w:val="single"/>
+          <w:lang w:val="es-ES"/>
+        </w:rPr>
+        <w:t>, id_evaluacion</w:t>
+      </w:r>
+      <w:r>
+        <w:rPr>
+          <w:highlight w:val="magenta"/>
+          <w:u w:val="single"/>
+          <w:lang w:val="es-ES"/>
+        </w:rPr>
+        <w:t>)</w:t>
+      </w:r>
+    </w:p>
+    <w:p>
+      <w:pPr>
+        <w:rPr>
+          <w:lang w:val="es-ES"/>
+        </w:rPr>
+      </w:pPr>
+      <w:r>
+        <w:rPr>
+          <w:highlight w:val="yellow"/>
+          <w:lang w:val="es-ES"/>
+        </w:rPr>
+        <w:t xml:space="preserve">Puesto </w:t>
+      </w:r>
+      <w:r>
+        <w:rPr>
+          <w:highlight w:val="yellow"/>
+          <w:lang w:val="es-ES"/>
+        </w:rPr>
+        <w:t>(</w:t>
+      </w:r>
+      <w:r>
+        <w:rPr>
+          <w:b/>
+          <w:highlight w:val="yellow"/>
+          <w:lang w:val="es-ES"/>
+        </w:rPr>
+        <w:t>id_puesto</w:t>
+      </w:r>
+      <w:r>
+        <w:rPr>
+          <w:highlight w:val="yellow"/>
+          <w:lang w:val="es-ES"/>
+        </w:rPr>
+        <w:t xml:space="preserve">, </w:t>
+      </w:r>
+      <w:r>
+        <w:rPr>
+          <w:highlight w:val="yellow"/>
+          <w:lang w:val="es-ES"/>
+        </w:rPr>
+        <w:t>código_puesto, nombre, descripción, empresa, estado</w:t>
+      </w:r>
+      <w:r>
+        <w:rPr>
+          <w:b/>
+          <w:highlight w:val="yellow"/>
+          <w:lang w:val="es-ES"/>
+        </w:rPr>
+        <w:t xml:space="preserve">, </w:t>
+      </w:r>
+      <w:r>
+        <w:rPr>
+          <w:highlight w:val="yellow"/>
+          <w:lang w:val="es-ES"/>
+        </w:rPr>
+        <w:t xml:space="preserve">fecha_ultima_modificacion, </w:t>
+      </w:r>
+      <w:r>
+        <w:rPr>
+          <w:highlight w:val="yellow"/>
           <w:u w:val="single"/>
           <w:lang w:val="es-ES"/>
         </w:rPr>
@@ -639,6 +837,7 @@
       </w:r>
       <w:r>
         <w:rPr>
+          <w:highlight w:val="yellow"/>
           <w:u w:val="single"/>
           <w:lang w:val="es-ES"/>
         </w:rPr>
@@ -646,18 +845,21 @@
       </w:r>
       <w:r>
         <w:rPr>
+          <w:highlight w:val="yellow"/>
           <w:lang w:val="es-ES"/>
         </w:rPr>
         <w:t xml:space="preserve"> </w:t>
       </w:r>
       <w:r>
         <w:rPr>
+          <w:highlight w:val="yellow"/>
           <w:lang w:val="es-ES"/>
         </w:rPr>
         <w:t>fecha_eliminado</w:t>
       </w:r>
       <w:r>
         <w:rPr>
+          <w:highlight w:val="yellow"/>
           <w:lang w:val="es-ES"/>
         </w:rPr>
         <w:t>)</w:t>
@@ -671,33 +873,183 @@
       </w:pPr>
       <w:r>
         <w:rPr>
-          <w:lang w:val="es-ES"/>
-        </w:rPr>
-        <w:t>Evaluacion (</w:t>
-      </w:r>
-      <w:r>
-        <w:rPr>
-          <w:b/>
-          <w:lang w:val="es-ES"/>
-        </w:rPr>
-        <w:t>id_evaluacion</w:t>
-      </w:r>
-      <w:r>
-        <w:rPr>
-          <w:b/>
+          <w:highlight w:val="magenta"/>
+          <w:lang w:val="es-ES"/>
+        </w:rPr>
+        <w:t>Puntaje_Requerido (</w:t>
+      </w:r>
+      <w:r>
+        <w:rPr>
+          <w:b/>
+          <w:highlight w:val="magenta"/>
+          <w:u w:val="single"/>
+          <w:lang w:val="es-ES"/>
+        </w:rPr>
+        <w:t>id_puesto</w:t>
+      </w:r>
+      <w:r>
+        <w:rPr>
+          <w:b/>
+          <w:highlight w:val="magenta"/>
+          <w:u w:val="single"/>
+          <w:lang w:val="es-ES"/>
+        </w:rPr>
+        <w:t>,</w:t>
+      </w:r>
+      <w:r>
+        <w:rPr>
+          <w:b/>
+          <w:highlight w:val="magenta"/>
+          <w:u w:val="single"/>
+          <w:lang w:val="es-ES"/>
+        </w:rPr>
+        <w:t xml:space="preserve"> código_compe</w:t>
+      </w:r>
+      <w:r>
+        <w:rPr>
+          <w:b/>
+          <w:highlight w:val="magenta"/>
+          <w:u w:val="single"/>
+          <w:lang w:val="es-ES"/>
+        </w:rPr>
+        <w:t>tencia</w:t>
+      </w:r>
+      <w:r>
+        <w:rPr>
+          <w:highlight w:val="magenta"/>
+          <w:lang w:val="es-ES"/>
+        </w:rPr>
+        <w:t>, ponderación)</w:t>
+      </w:r>
+    </w:p>
+    <w:p>
+      <w:pPr>
+        <w:rPr>
+          <w:lang w:val="es-ES"/>
+        </w:rPr>
+      </w:pPr>
+      <w:r>
+        <w:rPr>
+          <w:highlight w:val="yellow"/>
+          <w:lang w:val="es-ES"/>
+        </w:rPr>
+        <w:t>Competencia (</w:t>
+      </w:r>
+      <w:r>
+        <w:rPr>
+          <w:b/>
+          <w:highlight w:val="yellow"/>
+          <w:lang w:val="es-ES"/>
+        </w:rPr>
+        <w:t>código_competencia</w:t>
+      </w:r>
+      <w:r>
+        <w:rPr>
+          <w:highlight w:val="yellow"/>
+          <w:lang w:val="es-ES"/>
+        </w:rPr>
+        <w:t xml:space="preserve">, nombre, descripción, estado, </w:t>
+      </w:r>
+      <w:r>
+        <w:rPr>
+          <w:highlight w:val="yellow"/>
+          <w:u w:val="single"/>
+          <w:lang w:val="es-ES"/>
+        </w:rPr>
+        <w:t>id_consultor</w:t>
+      </w:r>
+      <w:r>
+        <w:rPr>
+          <w:highlight w:val="yellow"/>
+          <w:u w:val="single"/>
+          <w:lang w:val="es-ES"/>
+        </w:rPr>
+        <w:t>,</w:t>
+      </w:r>
+      <w:r>
+        <w:rPr>
+          <w:highlight w:val="yellow"/>
+          <w:lang w:val="es-ES"/>
+        </w:rPr>
+        <w:t>fecha_eliminado</w:t>
+      </w:r>
+      <w:r>
+        <w:rPr>
+          <w:highlight w:val="yellow"/>
+          <w:lang w:val="es-ES"/>
+        </w:rPr>
+        <w:t>)</w:t>
+      </w:r>
+    </w:p>
+    <w:p>
+      <w:pPr>
+        <w:rPr>
+          <w:lang w:val="es-ES"/>
+        </w:rPr>
+      </w:pPr>
+      <w:r>
+        <w:rPr>
+          <w:highlight w:val="magenta"/>
+          <w:lang w:val="es-ES"/>
+        </w:rPr>
+        <w:t>Factor (</w:t>
+      </w:r>
+      <w:r>
+        <w:rPr>
+          <w:b/>
+          <w:highlight w:val="magenta"/>
+          <w:lang w:val="es-ES"/>
+        </w:rPr>
+        <w:t>código_factor</w:t>
+      </w:r>
+      <w:r>
+        <w:rPr>
+          <w:highlight w:val="magenta"/>
+          <w:lang w:val="es-ES"/>
+        </w:rPr>
+        <w:t xml:space="preserve">, nombre, descripción, estado, nro_orden, </w:t>
+      </w:r>
+      <w:r>
+        <w:rPr>
+          <w:highlight w:val="magenta"/>
+          <w:u w:val="single"/>
+          <w:lang w:val="es-ES"/>
+        </w:rPr>
+        <w:t>id_consultor</w:t>
+      </w:r>
+      <w:r>
+        <w:rPr>
+          <w:highlight w:val="magenta"/>
+          <w:u w:val="single"/>
+          <w:lang w:val="es-ES"/>
+        </w:rPr>
+        <w:t>,</w:t>
+      </w:r>
+      <w:r>
+        <w:rPr>
+          <w:highlight w:val="magenta"/>
+          <w:lang w:val="es-ES"/>
+        </w:rPr>
+        <w:t>fecha_eliminado</w:t>
+      </w:r>
+      <w:r>
+        <w:rPr>
+          <w:highlight w:val="magenta"/>
           <w:lang w:val="es-ES"/>
         </w:rPr>
         <w:t xml:space="preserve">, </w:t>
       </w:r>
       <w:r>
         <w:rPr>
-          <w:u w:val="single"/>
-          <w:lang w:val="es-ES"/>
-        </w:rPr>
-        <w:t>id_puesto</w:t>
-      </w:r>
-      <w:r>
-        <w:rPr>
+          <w:highlight w:val="magenta"/>
+          <w:u w:val="single"/>
+          <w:lang w:val="es-ES"/>
+        </w:rPr>
+        <w:t>código_competencia</w:t>
+      </w:r>
+      <w:r>
+        <w:rPr>
+          <w:highlight w:val="magenta"/>
           <w:lang w:val="es-ES"/>
         </w:rPr>
         <w:t>)</w:t>
@@ -706,48 +1058,112 @@
     <w:p>
       <w:pPr>
         <w:rPr>
-          <w:u w:val="single"/>
-          <w:lang w:val="es-ES"/>
-        </w:rPr>
-      </w:pPr>
-      <w:r>
-        <w:rPr>
-          <w:lang w:val="es-ES"/>
-        </w:rPr>
-        <w:t>Evaluacion_Candidato</w:t>
-      </w:r>
-      <w:r>
-        <w:rPr>
+          <w:highlight w:val="lightGray"/>
+          <w:lang w:val="es-ES"/>
+        </w:rPr>
+      </w:pPr>
+      <w:r>
+        <w:rPr>
+          <w:highlight w:val="lightGray"/>
+          <w:lang w:val="es-ES"/>
+        </w:rPr>
+        <w:t>Pregunta (</w:t>
+      </w:r>
+      <w:r>
+        <w:rPr>
+          <w:b/>
+          <w:highlight w:val="lightGray"/>
+          <w:lang w:val="es-ES"/>
+        </w:rPr>
+        <w:t>id_pregunta</w:t>
+      </w:r>
+      <w:r>
+        <w:rPr>
+          <w:highlight w:val="lightGray"/>
+          <w:lang w:val="es-ES"/>
+        </w:rPr>
+        <w:t>, descripción, interrogante, nombre</w:t>
+      </w:r>
+      <w:r>
+        <w:rPr>
+          <w:highlight w:val="lightGray"/>
+          <w:lang w:val="es-ES"/>
+        </w:rPr>
+        <w:t xml:space="preserve">, </w:t>
+      </w:r>
+      <w:r>
+        <w:rPr>
+          <w:highlight w:val="lightGray"/>
+          <w:u w:val="single"/>
+          <w:lang w:val="es-ES"/>
+        </w:rPr>
+        <w:t>código_factor</w:t>
+      </w:r>
+      <w:r>
+        <w:rPr>
+          <w:highlight w:val="lightGray"/>
+          <w:u w:val="single"/>
+          <w:lang w:val="es-ES"/>
+        </w:rPr>
+        <w:t xml:space="preserve">, </w:t>
+      </w:r>
+      <w:r>
+        <w:rPr>
+          <w:highlight w:val="lightGray"/>
+          <w:u w:val="single"/>
+          <w:lang w:val="es-ES"/>
+        </w:rPr>
+        <w:t>id_consultor</w:t>
+      </w:r>
+      <w:r>
+        <w:rPr>
+          <w:highlight w:val="lightGray"/>
+          <w:u w:val="single"/>
+          <w:lang w:val="es-ES"/>
+        </w:rPr>
+        <w:t>,</w:t>
+      </w:r>
+      <w:r>
+        <w:rPr>
+          <w:highlight w:val="lightGray"/>
+          <w:u w:val="single"/>
           <w:lang w:val="es-ES"/>
         </w:rPr>
         <w:t xml:space="preserve"> </w:t>
       </w:r>
       <w:r>
         <w:rPr>
-          <w:u w:val="single"/>
-          <w:lang w:val="es-ES"/>
-        </w:rPr>
-        <w:t>(</w:t>
-      </w:r>
-      <w:r>
-        <w:rPr>
-          <w:b/>
-          <w:u w:val="single"/>
-          <w:lang w:val="es-ES"/>
-        </w:rPr>
-        <w:t>nroCandidato</w:t>
-      </w:r>
-      <w:r>
-        <w:rPr>
-          <w:b/>
-          <w:u w:val="single"/>
-          <w:lang w:val="es-ES"/>
-        </w:rPr>
-        <w:t>, id_evaluacion</w:t>
-      </w:r>
-      <w:r>
-        <w:rPr>
-          <w:u w:val="single"/>
+          <w:highlight w:val="lightGray"/>
+          <w:lang w:val="es-ES"/>
+        </w:rPr>
+        <w:t>fecha_</w:t>
+      </w:r>
+      <w:r>
+        <w:rPr>
+          <w:highlight w:val="lightGray"/>
+          <w:lang w:val="es-ES"/>
+        </w:rPr>
+        <w:t>eliminado</w:t>
+      </w:r>
+      <w:r>
+        <w:rPr>
+          <w:highlight w:val="lightGray"/>
+          <w:u w:val="single"/>
+          <w:lang w:val="es-ES"/>
+        </w:rPr>
+        <w:t>, id</w:t>
+      </w:r>
+      <w:r>
+        <w:rPr>
+          <w:highlight w:val="lightGray"/>
+          <w:u w:val="single"/>
+          <w:lang w:val="es-ES"/>
+        </w:rPr>
+        <w:t>_opcion_respuesta</w:t>
+      </w:r>
+      <w:r>
+        <w:rPr>
+          <w:highlight w:val="lightGray"/>
           <w:lang w:val="es-ES"/>
         </w:rPr>
         <w:t>)</w:t>
@@ -761,752 +1177,445 @@
       </w:pPr>
       <w:r>
         <w:rPr>
-          <w:lang w:val="es-ES"/>
-        </w:rPr>
-        <w:t xml:space="preserve">Puesto </w:t>
-      </w:r>
-      <w:r>
-        <w:rPr>
-          <w:lang w:val="es-ES"/>
-        </w:rPr>
-        <w:t>(</w:t>
-      </w:r>
-      <w:r>
-        <w:rPr>
-          <w:b/>
-          <w:lang w:val="es-ES"/>
-        </w:rPr>
-        <w:t>id_puesto</w:t>
-      </w:r>
-      <w:r>
-        <w:rPr>
+          <w:highlight w:val="lightGray"/>
+          <w:lang w:val="es-ES"/>
+        </w:rPr>
+        <w:t>Bloque (</w:t>
+      </w:r>
+      <w:r>
+        <w:rPr>
+          <w:b/>
+          <w:highlight w:val="lightGray"/>
+          <w:lang w:val="es-ES"/>
+        </w:rPr>
+        <w:t>id_bloque</w:t>
+      </w:r>
+      <w:r>
+        <w:rPr>
+          <w:highlight w:val="lightGray"/>
+          <w:lang w:val="es-ES"/>
+        </w:rPr>
+        <w:t>,</w:t>
+      </w:r>
+      <w:r>
+        <w:rPr>
+          <w:highlight w:val="lightGray"/>
+          <w:lang w:val="es-ES"/>
+        </w:rPr>
+        <w:t xml:space="preserve"> </w:t>
+      </w:r>
+      <w:r>
+        <w:rPr>
+          <w:highlight w:val="lightGray"/>
+          <w:lang w:val="es-ES"/>
+        </w:rPr>
+        <w:t>num_bloque</w:t>
+      </w:r>
+      <w:r>
+        <w:rPr>
+          <w:highlight w:val="lightGray"/>
           <w:lang w:val="es-ES"/>
         </w:rPr>
         <w:t xml:space="preserve">, </w:t>
       </w:r>
       <w:r>
         <w:rPr>
-          <w:lang w:val="es-ES"/>
-        </w:rPr>
-        <w:t>código_puesto</w:t>
-      </w:r>
-      <w:r>
-        <w:rPr>
-          <w:lang w:val="es-ES"/>
-        </w:rPr>
-        <w:t>, nombre, descripción, empresa, estado</w:t>
-      </w:r>
-      <w:r>
-        <w:rPr>
-          <w:b/>
-          <w:lang w:val="es-ES"/>
-        </w:rPr>
-        <w:t xml:space="preserve">, </w:t>
-      </w:r>
-      <w:r>
-        <w:rPr>
-          <w:lang w:val="es-ES"/>
-        </w:rPr>
-        <w:t>fecha_ultima_modificacion</w:t>
-      </w:r>
-      <w:r>
-        <w:rPr>
-          <w:lang w:val="es-ES"/>
-        </w:rPr>
-        <w:t xml:space="preserve">, </w:t>
-      </w:r>
-      <w:r>
-        <w:rPr>
-          <w:u w:val="single"/>
-          <w:lang w:val="es-ES"/>
-        </w:rPr>
-        <w:t>id_consultor</w:t>
-      </w:r>
-      <w:r>
-        <w:rPr>
-          <w:u w:val="single"/>
+          <w:highlight w:val="lightGray"/>
+          <w:u w:val="single"/>
+          <w:lang w:val="es-ES"/>
+        </w:rPr>
+        <w:t>id_cuestionario</w:t>
+      </w:r>
+      <w:r>
+        <w:rPr>
+          <w:highlight w:val="lightGray"/>
+          <w:lang w:val="es-ES"/>
+        </w:rPr>
+        <w:t>)</w:t>
+      </w:r>
+    </w:p>
+    <w:p>
+      <w:pPr>
+        <w:rPr>
+          <w:lang w:val="es-ES"/>
+        </w:rPr>
+      </w:pPr>
+      <w:r>
+        <w:rPr>
+          <w:highlight w:val="lightGray"/>
+          <w:lang w:val="es-ES"/>
+        </w:rPr>
+        <w:t>Cuestionario (</w:t>
+      </w:r>
+      <w:r>
+        <w:rPr>
+          <w:b/>
+          <w:highlight w:val="lightGray"/>
+          <w:lang w:val="es-ES"/>
+        </w:rPr>
+        <w:t>id_cuestionario</w:t>
+      </w:r>
+      <w:r>
+        <w:rPr>
+          <w:highlight w:val="lightGray"/>
+          <w:lang w:val="es-ES"/>
+        </w:rPr>
+        <w:t>, fecha_inicio, cantidad_accesos, fecha_</w:t>
+      </w:r>
+      <w:r>
+        <w:rPr>
+          <w:highlight w:val="lightGray"/>
+          <w:lang w:val="es-ES"/>
+        </w:rPr>
+        <w:t>mod</w:t>
+      </w:r>
+      <w:r>
+        <w:rPr>
+          <w:highlight w:val="lightGray"/>
           <w:lang w:val="es-ES"/>
         </w:rPr>
         <w:t>,</w:t>
       </w:r>
       <w:r>
         <w:rPr>
-          <w:lang w:val="es-ES"/>
-        </w:rPr>
-        <w:t xml:space="preserve"> </w:t>
-      </w:r>
-      <w:r>
-        <w:rPr>
-          <w:lang w:val="es-ES"/>
-        </w:rPr>
-        <w:t>fecha_eliminado</w:t>
-      </w:r>
-      <w:r>
-        <w:rPr>
-          <w:lang w:val="es-ES"/>
-        </w:rPr>
-        <w:t>)</w:t>
-      </w:r>
-    </w:p>
-    <w:p>
-      <w:pPr>
-        <w:rPr>
-          <w:lang w:val="es-ES"/>
-        </w:rPr>
-      </w:pPr>
-      <w:r>
-        <w:rPr>
-          <w:lang w:val="es-ES"/>
-        </w:rPr>
-        <w:t>Puntaje_Requerido (</w:t>
-      </w:r>
-      <w:r>
-        <w:rPr>
-          <w:b/>
-          <w:u w:val="single"/>
-          <w:lang w:val="es-ES"/>
-        </w:rPr>
-        <w:t>id_puesto</w:t>
-      </w:r>
-      <w:r>
-        <w:rPr>
-          <w:b/>
-          <w:u w:val="single"/>
-          <w:lang w:val="es-ES"/>
-        </w:rPr>
-        <w:t>,</w:t>
-      </w:r>
-      <w:r>
-        <w:rPr>
-          <w:b/>
-          <w:u w:val="single"/>
-          <w:lang w:val="es-ES"/>
-        </w:rPr>
-        <w:t xml:space="preserve"> código_compe</w:t>
-      </w:r>
-      <w:r>
-        <w:rPr>
-          <w:b/>
-          <w:u w:val="single"/>
-          <w:lang w:val="es-ES"/>
-        </w:rPr>
-        <w:t>tencia</w:t>
-      </w:r>
-      <w:r>
-        <w:rPr>
-          <w:lang w:val="es-ES"/>
-        </w:rPr>
-        <w:t>, ponderación)</w:t>
-      </w:r>
-    </w:p>
-    <w:p>
-      <w:pPr>
-        <w:rPr>
-          <w:lang w:val="es-ES"/>
-        </w:rPr>
-      </w:pPr>
-      <w:r>
-        <w:rPr>
-          <w:lang w:val="es-ES"/>
-        </w:rPr>
-        <w:t>Competencia (</w:t>
-      </w:r>
-      <w:r>
-        <w:rPr>
-          <w:b/>
-          <w:lang w:val="es-ES"/>
-        </w:rPr>
-        <w:t>código_competencia</w:t>
-      </w:r>
-      <w:r>
-        <w:rPr>
-          <w:lang w:val="es-ES"/>
-        </w:rPr>
-        <w:t xml:space="preserve">, nombre, descripción, estado, </w:t>
-      </w:r>
-      <w:r>
-        <w:rPr>
-          <w:u w:val="single"/>
-          <w:lang w:val="es-ES"/>
-        </w:rPr>
-        <w:t>id_consultor</w:t>
-      </w:r>
-      <w:r>
-        <w:rPr>
-          <w:u w:val="single"/>
-          <w:lang w:val="es-ES"/>
-        </w:rPr>
-        <w:t>,</w:t>
-      </w:r>
-      <w:r>
-        <w:rPr>
-          <w:lang w:val="es-ES"/>
-        </w:rPr>
-        <w:t>fecha_eliminado</w:t>
-      </w:r>
-      <w:r>
-        <w:rPr>
-          <w:lang w:val="es-ES"/>
-        </w:rPr>
-        <w:t>)</w:t>
-      </w:r>
-    </w:p>
-    <w:p>
-      <w:pPr>
-        <w:rPr>
-          <w:lang w:val="es-ES"/>
-        </w:rPr>
-      </w:pPr>
-      <w:r>
-        <w:rPr>
-          <w:lang w:val="es-ES"/>
-        </w:rPr>
-        <w:t>Factor (</w:t>
-      </w:r>
-      <w:r>
-        <w:rPr>
-          <w:b/>
-          <w:lang w:val="es-ES"/>
-        </w:rPr>
-        <w:t>código_factor</w:t>
-      </w:r>
-      <w:r>
-        <w:rPr>
-          <w:lang w:val="es-ES"/>
-        </w:rPr>
-        <w:t xml:space="preserve">, nombre, descripción, estado, nro_orden, </w:t>
-      </w:r>
-      <w:r>
-        <w:rPr>
-          <w:u w:val="single"/>
-          <w:lang w:val="es-ES"/>
-        </w:rPr>
-        <w:t>id_consultor</w:t>
-      </w:r>
-      <w:r>
-        <w:rPr>
-          <w:u w:val="single"/>
-          <w:lang w:val="es-ES"/>
-        </w:rPr>
-        <w:t>,</w:t>
-      </w:r>
-      <w:r>
-        <w:rPr>
-          <w:lang w:val="es-ES"/>
-        </w:rPr>
-        <w:t>fecha_eliminado</w:t>
-      </w:r>
-      <w:r>
-        <w:rPr>
-          <w:lang w:val="es-ES"/>
-        </w:rPr>
-        <w:t xml:space="preserve">, </w:t>
-      </w:r>
-      <w:r>
-        <w:rPr>
-          <w:u w:val="single"/>
-          <w:lang w:val="es-ES"/>
-        </w:rPr>
-        <w:t>código_competencia</w:t>
-      </w:r>
-      <w:r>
-        <w:rPr>
-          <w:lang w:val="es-ES"/>
-        </w:rPr>
-        <w:t>)</w:t>
-      </w:r>
-    </w:p>
-    <w:p>
-      <w:pPr>
-        <w:rPr>
-          <w:lang w:val="es-ES"/>
-        </w:rPr>
-      </w:pPr>
-      <w:r>
-        <w:rPr>
-          <w:lang w:val="es-ES"/>
-        </w:rPr>
-        <w:t>Pregunta (</w:t>
-      </w:r>
-      <w:r>
-        <w:rPr>
-          <w:b/>
-          <w:lang w:val="es-ES"/>
-        </w:rPr>
-        <w:t>id_pregunta</w:t>
-      </w:r>
-      <w:r>
-        <w:rPr>
-          <w:lang w:val="es-ES"/>
-        </w:rPr>
-        <w:t>, descripción, interrogante, nombre</w:t>
-      </w:r>
-      <w:r>
-        <w:rPr>
-          <w:lang w:val="es-ES"/>
-        </w:rPr>
-        <w:t xml:space="preserve">, </w:t>
-      </w:r>
-      <w:r>
-        <w:rPr>
-          <w:u w:val="single"/>
-          <w:lang w:val="es-ES"/>
-        </w:rPr>
-        <w:t>código_factor</w:t>
-      </w:r>
-      <w:r>
-        <w:rPr>
-          <w:u w:val="single"/>
-          <w:lang w:val="es-ES"/>
-        </w:rPr>
-        <w:t xml:space="preserve">, </w:t>
-      </w:r>
-      <w:r>
-        <w:rPr>
-          <w:u w:val="single"/>
-          <w:lang w:val="es-ES"/>
-        </w:rPr>
-        <w:t>id_consultor</w:t>
-      </w:r>
-      <w:r>
-        <w:rPr>
-          <w:u w:val="single"/>
-          <w:lang w:val="es-ES"/>
-        </w:rPr>
-        <w:t>,</w:t>
-      </w:r>
-      <w:r>
-        <w:rPr>
-          <w:u w:val="single"/>
-          <w:lang w:val="es-ES"/>
-        </w:rPr>
-        <w:t xml:space="preserve"> </w:t>
-      </w:r>
-      <w:r>
-        <w:rPr>
-          <w:lang w:val="es-ES"/>
-        </w:rPr>
-        <w:t>fecha_</w:t>
-      </w:r>
-      <w:r>
-        <w:rPr>
-          <w:lang w:val="es-ES"/>
-        </w:rPr>
-        <w:t>eliminado</w:t>
-      </w:r>
-      <w:r>
-        <w:rPr>
-          <w:u w:val="single"/>
-          <w:lang w:val="es-ES"/>
-        </w:rPr>
-        <w:t>, id</w:t>
-      </w:r>
-      <w:r>
-        <w:rPr>
-          <w:u w:val="single"/>
-          <w:lang w:val="es-ES"/>
-        </w:rPr>
-        <w:t>_opcion_respuesta</w:t>
-      </w:r>
-      <w:r>
-        <w:rPr>
-          <w:lang w:val="es-ES"/>
-        </w:rPr>
-        <w:t>)</w:t>
-      </w:r>
-    </w:p>
-    <w:p>
-      <w:pPr>
-        <w:rPr>
-          <w:lang w:val="es-ES"/>
-        </w:rPr>
-      </w:pPr>
-      <w:r>
-        <w:rPr>
-          <w:lang w:val="es-ES"/>
-        </w:rPr>
-        <w:t>Bloque (</w:t>
-      </w:r>
-      <w:r>
-        <w:rPr>
-          <w:b/>
-          <w:lang w:val="es-ES"/>
-        </w:rPr>
-        <w:t>id_bloque</w:t>
-      </w:r>
-      <w:r>
-        <w:rPr>
-          <w:lang w:val="es-ES"/>
-        </w:rPr>
-        <w:t>,</w:t>
-      </w:r>
-      <w:r>
-        <w:rPr>
-          <w:lang w:val="es-ES"/>
-        </w:rPr>
-        <w:t xml:space="preserve"> </w:t>
-      </w:r>
-      <w:r>
-        <w:rPr>
-          <w:lang w:val="es-ES"/>
-        </w:rPr>
-        <w:t>num_bloque</w:t>
-      </w:r>
-      <w:r>
-        <w:rPr>
-          <w:lang w:val="es-ES"/>
-        </w:rPr>
-        <w:t xml:space="preserve">, </w:t>
-      </w:r>
-      <w:r>
-        <w:rPr>
-          <w:u w:val="single"/>
-          <w:lang w:val="es-ES"/>
-        </w:rPr>
-        <w:t>id_cuestionario</w:t>
-      </w:r>
-      <w:r>
-        <w:rPr>
-          <w:lang w:val="es-ES"/>
-        </w:rPr>
-        <w:t>)</w:t>
-      </w:r>
-    </w:p>
-    <w:p>
-      <w:pPr>
-        <w:rPr>
-          <w:lang w:val="es-ES"/>
-        </w:rPr>
-      </w:pPr>
-      <w:r>
-        <w:rPr>
-          <w:lang w:val="es-ES"/>
-        </w:rPr>
-        <w:t>Cuestionario (</w:t>
-      </w:r>
-      <w:r>
-        <w:rPr>
-          <w:b/>
-          <w:lang w:val="es-ES"/>
-        </w:rPr>
-        <w:t>id_cuestionario</w:t>
-      </w:r>
-      <w:r>
-        <w:rPr>
-          <w:lang w:val="es-ES"/>
-        </w:rPr>
-        <w:t>, fecha_inicio, cantidad_accesos, fecha_</w:t>
-      </w:r>
-      <w:r>
-        <w:rPr>
-          <w:lang w:val="es-ES"/>
-        </w:rPr>
-        <w:t>mod</w:t>
-      </w:r>
-      <w:r>
-        <w:rPr>
-          <w:lang w:val="es-ES"/>
-        </w:rPr>
-        <w:t>,</w:t>
-      </w:r>
-      <w:r>
-        <w:rPr>
-          <w:lang w:val="es-ES"/>
-        </w:rPr>
-        <w:t xml:space="preserve"> estadoAnterior, estadoActual,</w:t>
-      </w:r>
-      <w:r>
-        <w:rPr>
-          <w:lang w:val="es-ES"/>
-        </w:rPr>
-        <w:t xml:space="preserve"> ultimo_acceso</w:t>
-      </w:r>
-      <w:r>
-        <w:rPr>
-          <w:lang w:val="es-ES"/>
-        </w:rPr>
-        <w:t>,</w:t>
-      </w:r>
-      <w:r>
-        <w:rPr>
-          <w:b/>
-          <w:lang w:val="es-ES"/>
-        </w:rPr>
-        <w:t xml:space="preserve"> </w:t>
-      </w:r>
-      <w:r>
-        <w:rPr>
-          <w:u w:val="single"/>
-          <w:lang w:val="es-ES"/>
-        </w:rPr>
-        <w:t>nroCandidato</w:t>
-      </w:r>
-      <w:r>
-        <w:rPr>
-          <w:u w:val="single"/>
-          <w:lang w:val="es-ES"/>
-        </w:rPr>
-        <w:t>, id_evaluacion</w:t>
-      </w:r>
-      <w:r>
-        <w:rPr>
-          <w:lang w:val="es-ES"/>
-        </w:rPr>
-        <w:t>)</w:t>
-      </w:r>
-    </w:p>
-    <w:p>
-      <w:pPr>
-        <w:rPr>
-          <w:lang w:val="es-ES"/>
-        </w:rPr>
-      </w:pPr>
-      <w:r>
-        <w:rPr>
-          <w:lang w:val="es-ES"/>
-        </w:rPr>
-        <w:t>OpcionRespuesta (</w:t>
-      </w:r>
-      <w:r>
-        <w:rPr>
-          <w:b/>
-          <w:lang w:val="es-ES"/>
-        </w:rPr>
-        <w:t>id_opcion_respuesta</w:t>
-      </w:r>
-      <w:r>
-        <w:rPr>
-          <w:lang w:val="es-ES"/>
-        </w:rPr>
-        <w:t>,</w:t>
-      </w:r>
-      <w:r>
-        <w:rPr>
-          <w:lang w:val="es-ES"/>
-        </w:rPr>
-        <w:t xml:space="preserve"> </w:t>
-      </w:r>
-      <w:r>
-        <w:rPr>
-          <w:lang w:val="es-ES"/>
-        </w:rPr>
-        <w:t>nombre, descripción</w:t>
-      </w:r>
-      <w:r>
-        <w:rPr>
-          <w:lang w:val="es-ES"/>
-        </w:rPr>
-        <w:t>,</w:t>
-      </w:r>
-      <w:r>
-        <w:rPr>
-          <w:u w:val="single"/>
-          <w:lang w:val="es-ES"/>
-        </w:rPr>
-        <w:t xml:space="preserve"> </w:t>
-      </w:r>
-      <w:r>
-        <w:rPr>
-          <w:u w:val="single"/>
-          <w:lang w:val="es-ES"/>
-        </w:rPr>
-        <w:t>id_consultor</w:t>
-      </w:r>
-      <w:r>
-        <w:rPr>
-          <w:u w:val="single"/>
-          <w:lang w:val="es-ES"/>
-        </w:rPr>
-        <w:t>,</w:t>
-      </w:r>
-      <w:r>
-        <w:rPr>
-          <w:lang w:val="es-ES"/>
-        </w:rPr>
-        <w:t>fecha_eliminado</w:t>
-      </w:r>
-      <w:r>
-        <w:rPr>
-          <w:lang w:val="es-ES"/>
-        </w:rPr>
-        <w:t>)</w:t>
-      </w:r>
-    </w:p>
-    <w:p>
-      <w:pPr>
-        <w:rPr>
-          <w:lang w:val="es-ES"/>
-        </w:rPr>
-      </w:pPr>
-      <w:r>
-        <w:rPr>
-          <w:lang w:val="es-ES"/>
-        </w:rPr>
-        <w:t>ValorRespues</w:t>
-      </w:r>
-      <w:r>
-        <w:rPr>
-          <w:lang w:val="es-ES"/>
-        </w:rPr>
-        <w:t>ta</w:t>
-      </w:r>
-      <w:r>
-        <w:rPr>
-          <w:lang w:val="es-ES"/>
-        </w:rPr>
-        <w:t xml:space="preserve"> (</w:t>
-      </w:r>
-      <w:r>
-        <w:rPr>
-          <w:b/>
-          <w:lang w:val="es-ES"/>
-        </w:rPr>
-        <w:t>id_valor_res</w:t>
-      </w:r>
-      <w:r>
-        <w:rPr>
-          <w:lang w:val="es-ES"/>
-        </w:rPr>
-        <w:t>, ponderación</w:t>
-      </w:r>
-      <w:r>
-        <w:rPr>
-          <w:lang w:val="es-ES"/>
-        </w:rPr>
-        <w:t xml:space="preserve">, </w:t>
-      </w:r>
-      <w:r>
-        <w:rPr>
-          <w:u w:val="single"/>
-          <w:lang w:val="es-ES"/>
-        </w:rPr>
-        <w:t>id_pregunta, id_respuesta</w:t>
-      </w:r>
-      <w:r>
-        <w:rPr>
-          <w:lang w:val="es-ES"/>
-        </w:rPr>
-        <w:t>)</w:t>
-      </w:r>
-    </w:p>
-    <w:p>
-      <w:pPr>
-        <w:rPr>
-          <w:lang w:val="es-ES"/>
-        </w:rPr>
-      </w:pPr>
-      <w:r>
-        <w:rPr>
-          <w:lang w:val="es-ES"/>
-        </w:rPr>
-        <w:t>Respuesta (</w:t>
-      </w:r>
-      <w:r>
-        <w:rPr>
-          <w:b/>
-          <w:lang w:val="es-ES"/>
-        </w:rPr>
-        <w:t>id_respuesta</w:t>
-      </w:r>
-      <w:r>
-        <w:rPr>
-          <w:lang w:val="es-ES"/>
-        </w:rPr>
-        <w:t>, nombre, orden</w:t>
-      </w:r>
-      <w:r>
-        <w:rPr>
-          <w:lang w:val="es-ES"/>
-        </w:rPr>
-        <w:t xml:space="preserve">, </w:t>
-      </w:r>
-      <w:r>
-        <w:rPr>
-          <w:u w:val="single"/>
-          <w:lang w:val="es-ES"/>
-        </w:rPr>
-        <w:t>id_opcion_respuesta</w:t>
-      </w:r>
-      <w:r>
-        <w:rPr>
-          <w:lang w:val="es-ES"/>
-        </w:rPr>
-        <w:t>)</w:t>
-      </w:r>
-    </w:p>
-    <w:p>
-      <w:pPr>
-        <w:rPr>
-          <w:u w:val="single"/>
-          <w:lang w:val="es-ES"/>
-        </w:rPr>
-      </w:pPr>
-      <w:r>
-        <w:rPr>
-          <w:lang w:val="es-ES"/>
-        </w:rPr>
-        <w:t>RespuestaElegida (</w:t>
-      </w:r>
-      <w:r>
-        <w:rPr>
-          <w:b/>
-          <w:u w:val="single"/>
-          <w:lang w:val="es-ES"/>
-        </w:rPr>
-        <w:t xml:space="preserve">id_bloque, </w:t>
-      </w:r>
-      <w:r>
-        <w:rPr>
-          <w:b/>
-          <w:u w:val="single"/>
-          <w:lang w:val="es-ES"/>
-        </w:rPr>
-        <w:t>id_</w:t>
-      </w:r>
-      <w:r>
-        <w:rPr>
-          <w:b/>
-          <w:u w:val="single"/>
-          <w:lang w:val="es-ES"/>
-        </w:rPr>
-        <w:t>pregunta</w:t>
-      </w:r>
-      <w:r>
-        <w:rPr>
-          <w:lang w:val="es-ES"/>
-        </w:rPr>
-        <w:t xml:space="preserve">, </w:t>
-      </w:r>
-      <w:r>
-        <w:rPr>
-          <w:u w:val="single"/>
-          <w:lang w:val="es-ES"/>
-        </w:rPr>
-        <w:t>id</w:t>
-      </w:r>
-      <w:r>
-        <w:rPr>
-          <w:u w:val="single"/>
-          <w:lang w:val="es-ES"/>
-        </w:rPr>
-        <w:t>_respuesta</w:t>
-      </w:r>
-      <w:r>
-        <w:rPr>
-          <w:u w:val="single"/>
-          <w:lang w:val="es-ES"/>
-        </w:rPr>
-        <w:t>)</w:t>
-      </w:r>
-    </w:p>
-    <w:p>
-      <w:pPr>
-        <w:rPr>
-          <w:lang w:val="es-ES"/>
-        </w:rPr>
-      </w:pPr>
+          <w:highlight w:val="lightGray"/>
+          <w:lang w:val="es-ES"/>
+        </w:rPr>
+        <w:t xml:space="preserve"> estadoAnte</w:t>
+      </w:r>
       <w:bookmarkStart w:id="0" w:name="_GoBack"/>
       <w:bookmarkEnd w:id="0"/>
+      <w:r>
+        <w:rPr>
+          <w:highlight w:val="lightGray"/>
+          <w:lang w:val="es-ES"/>
+        </w:rPr>
+        <w:t>rior, estadoActual,</w:t>
+      </w:r>
+      <w:r>
+        <w:rPr>
+          <w:highlight w:val="lightGray"/>
+          <w:lang w:val="es-ES"/>
+        </w:rPr>
+        <w:t xml:space="preserve"> ultimo_acceso</w:t>
+      </w:r>
+      <w:r>
+        <w:rPr>
+          <w:highlight w:val="lightGray"/>
+          <w:lang w:val="es-ES"/>
+        </w:rPr>
+        <w:t>,</w:t>
+      </w:r>
+      <w:r>
+        <w:rPr>
+          <w:b/>
+          <w:highlight w:val="lightGray"/>
+          <w:lang w:val="es-ES"/>
+        </w:rPr>
+        <w:t xml:space="preserve"> </w:t>
+      </w:r>
+      <w:r>
+        <w:rPr>
+          <w:highlight w:val="lightGray"/>
+          <w:u w:val="single"/>
+          <w:lang w:val="es-ES"/>
+        </w:rPr>
+        <w:t>nroCandidato</w:t>
+      </w:r>
+      <w:r>
+        <w:rPr>
+          <w:highlight w:val="lightGray"/>
+          <w:u w:val="single"/>
+          <w:lang w:val="es-ES"/>
+        </w:rPr>
+        <w:t>, id_evaluacion</w:t>
+      </w:r>
+      <w:r>
+        <w:rPr>
+          <w:highlight w:val="lightGray"/>
+          <w:lang w:val="es-ES"/>
+        </w:rPr>
+        <w:t>)</w:t>
+      </w:r>
+    </w:p>
+    <w:p>
+      <w:pPr>
+        <w:rPr>
+          <w:highlight w:val="cyan"/>
+          <w:lang w:val="es-ES"/>
+        </w:rPr>
+      </w:pPr>
+      <w:r>
+        <w:rPr>
+          <w:highlight w:val="cyan"/>
+          <w:lang w:val="es-ES"/>
+        </w:rPr>
+        <w:t>OpcionRespuesta (</w:t>
+      </w:r>
+      <w:r>
+        <w:rPr>
+          <w:b/>
+          <w:highlight w:val="cyan"/>
+          <w:lang w:val="es-ES"/>
+        </w:rPr>
+        <w:t>id_opcion_respuesta</w:t>
+      </w:r>
+      <w:r>
+        <w:rPr>
+          <w:highlight w:val="cyan"/>
+          <w:lang w:val="es-ES"/>
+        </w:rPr>
+        <w:t>,</w:t>
+      </w:r>
+      <w:r>
+        <w:rPr>
+          <w:highlight w:val="cyan"/>
+          <w:lang w:val="es-ES"/>
+        </w:rPr>
+        <w:t xml:space="preserve"> </w:t>
+      </w:r>
+      <w:r>
+        <w:rPr>
+          <w:highlight w:val="cyan"/>
+          <w:lang w:val="es-ES"/>
+        </w:rPr>
+        <w:t>nombre, descripción</w:t>
+      </w:r>
+      <w:r>
+        <w:rPr>
+          <w:highlight w:val="cyan"/>
+          <w:lang w:val="es-ES"/>
+        </w:rPr>
+        <w:t>,</w:t>
+      </w:r>
+      <w:r>
+        <w:rPr>
+          <w:highlight w:val="cyan"/>
+          <w:u w:val="single"/>
+          <w:lang w:val="es-ES"/>
+        </w:rPr>
+        <w:t xml:space="preserve"> </w:t>
+      </w:r>
+      <w:r>
+        <w:rPr>
+          <w:highlight w:val="cyan"/>
+          <w:u w:val="single"/>
+          <w:lang w:val="es-ES"/>
+        </w:rPr>
+        <w:t>id_consultor</w:t>
+      </w:r>
+      <w:r>
+        <w:rPr>
+          <w:highlight w:val="cyan"/>
+          <w:u w:val="single"/>
+          <w:lang w:val="es-ES"/>
+        </w:rPr>
+        <w:t>,</w:t>
+      </w:r>
+      <w:r>
+        <w:rPr>
+          <w:highlight w:val="cyan"/>
+          <w:lang w:val="es-ES"/>
+        </w:rPr>
+        <w:t>fecha_eliminado</w:t>
+      </w:r>
+      <w:r>
+        <w:rPr>
+          <w:highlight w:val="cyan"/>
+          <w:lang w:val="es-ES"/>
+        </w:rPr>
+        <w:t>)</w:t>
+      </w:r>
+    </w:p>
+    <w:p>
+      <w:pPr>
+        <w:rPr>
+          <w:highlight w:val="cyan"/>
+          <w:lang w:val="es-ES"/>
+        </w:rPr>
+      </w:pPr>
+      <w:r>
+        <w:rPr>
+          <w:highlight w:val="cyan"/>
+          <w:lang w:val="es-ES"/>
+        </w:rPr>
+        <w:t>ValorRespues</w:t>
+      </w:r>
+      <w:r>
+        <w:rPr>
+          <w:highlight w:val="cyan"/>
+          <w:lang w:val="es-ES"/>
+        </w:rPr>
+        <w:t>ta</w:t>
+      </w:r>
+      <w:r>
+        <w:rPr>
+          <w:highlight w:val="cyan"/>
+          <w:lang w:val="es-ES"/>
+        </w:rPr>
+        <w:t xml:space="preserve"> (</w:t>
+      </w:r>
+      <w:r>
+        <w:rPr>
+          <w:b/>
+          <w:highlight w:val="cyan"/>
+          <w:lang w:val="es-ES"/>
+        </w:rPr>
+        <w:t>id_valor_res</w:t>
+      </w:r>
+      <w:r>
+        <w:rPr>
+          <w:highlight w:val="cyan"/>
+          <w:lang w:val="es-ES"/>
+        </w:rPr>
+        <w:t>, ponderación</w:t>
+      </w:r>
+      <w:r>
+        <w:rPr>
+          <w:highlight w:val="cyan"/>
+          <w:lang w:val="es-ES"/>
+        </w:rPr>
+        <w:t xml:space="preserve">, </w:t>
+      </w:r>
+      <w:r>
+        <w:rPr>
+          <w:highlight w:val="cyan"/>
+          <w:u w:val="single"/>
+          <w:lang w:val="es-ES"/>
+        </w:rPr>
+        <w:t>id_pregunta, id_respuesta</w:t>
+      </w:r>
+      <w:r>
+        <w:rPr>
+          <w:highlight w:val="cyan"/>
+          <w:lang w:val="es-ES"/>
+        </w:rPr>
+        <w:t>)</w:t>
+      </w:r>
+    </w:p>
+    <w:p>
+      <w:pPr>
+        <w:rPr>
+          <w:highlight w:val="cyan"/>
+          <w:lang w:val="es-ES"/>
+        </w:rPr>
+      </w:pPr>
+      <w:r>
+        <w:rPr>
+          <w:highlight w:val="cyan"/>
+          <w:lang w:val="es-ES"/>
+        </w:rPr>
+        <w:t>Respuesta (</w:t>
+      </w:r>
+      <w:r>
+        <w:rPr>
+          <w:b/>
+          <w:highlight w:val="cyan"/>
+          <w:lang w:val="es-ES"/>
+        </w:rPr>
+        <w:t>id_respuesta</w:t>
+      </w:r>
+      <w:r>
+        <w:rPr>
+          <w:highlight w:val="cyan"/>
+          <w:lang w:val="es-ES"/>
+        </w:rPr>
+        <w:t>, nombre, orden</w:t>
+      </w:r>
+      <w:r>
+        <w:rPr>
+          <w:highlight w:val="cyan"/>
+          <w:lang w:val="es-ES"/>
+        </w:rPr>
+        <w:t xml:space="preserve">, </w:t>
+      </w:r>
+      <w:r>
+        <w:rPr>
+          <w:highlight w:val="cyan"/>
+          <w:u w:val="single"/>
+          <w:lang w:val="es-ES"/>
+        </w:rPr>
+        <w:t>id_opcion_respuesta</w:t>
+      </w:r>
+      <w:r>
+        <w:rPr>
+          <w:highlight w:val="cyan"/>
+          <w:lang w:val="es-ES"/>
+        </w:rPr>
+        <w:t>)</w:t>
+      </w:r>
+    </w:p>
+    <w:p>
+      <w:pPr>
+        <w:rPr>
+          <w:u w:val="single"/>
+          <w:lang w:val="es-ES"/>
+        </w:rPr>
+      </w:pPr>
+      <w:r>
+        <w:rPr>
+          <w:highlight w:val="cyan"/>
+          <w:lang w:val="es-ES"/>
+        </w:rPr>
+        <w:t>RespuestaElegida (</w:t>
+      </w:r>
+      <w:r>
+        <w:rPr>
+          <w:b/>
+          <w:highlight w:val="cyan"/>
+          <w:u w:val="single"/>
+          <w:lang w:val="es-ES"/>
+        </w:rPr>
+        <w:t xml:space="preserve">id_bloque, </w:t>
+      </w:r>
+      <w:r>
+        <w:rPr>
+          <w:b/>
+          <w:highlight w:val="cyan"/>
+          <w:u w:val="single"/>
+          <w:lang w:val="es-ES"/>
+        </w:rPr>
+        <w:t>id_</w:t>
+      </w:r>
+      <w:r>
+        <w:rPr>
+          <w:b/>
+          <w:highlight w:val="cyan"/>
+          <w:u w:val="single"/>
+          <w:lang w:val="es-ES"/>
+        </w:rPr>
+        <w:t>pregunta</w:t>
+      </w:r>
+      <w:r>
+        <w:rPr>
+          <w:highlight w:val="cyan"/>
+          <w:lang w:val="es-ES"/>
+        </w:rPr>
+        <w:t xml:space="preserve">, </w:t>
+      </w:r>
+      <w:r>
+        <w:rPr>
+          <w:highlight w:val="cyan"/>
+          <w:u w:val="single"/>
+          <w:lang w:val="es-ES"/>
+        </w:rPr>
+        <w:t>id</w:t>
+      </w:r>
+      <w:r>
+        <w:rPr>
+          <w:highlight w:val="cyan"/>
+          <w:u w:val="single"/>
+          <w:lang w:val="es-ES"/>
+        </w:rPr>
+        <w:t>_respuesta)</w:t>
+      </w:r>
+    </w:p>
+    <w:p>
+      <w:pPr>
+        <w:rPr>
+          <w:lang w:val="es-ES"/>
+        </w:rPr>
+      </w:pPr>
     </w:p>
     <w:sectPr>
       <w:pgSz w:w="12240" w:h="15840"/>

</xml_diff>

<commit_message>
DDT y DER modificados
Agregada la tabla de parametros al DDT y puse id_parametro en vez de
idParametro en el DER en la tabla de parametros
</commit_message>
<xml_diff>
--- a/Diagramas/DDT/Tablas corregidas.docx
+++ b/Diagramas/DDT/Tablas corregidas.docx
@@ -488,7 +488,6 @@
       </w:pPr>
       <w:r>
         <w:rPr>
-          <w:highlight w:val="yellow"/>
           <w:lang w:val="es-ES"/>
         </w:rPr>
         <w:t>Consultor (</w:t>
@@ -496,14 +495,12 @@
       <w:r>
         <w:rPr>
           <w:b/>
-          <w:highlight w:val="yellow"/>
           <w:lang w:val="es-ES"/>
         </w:rPr>
         <w:t>nombreDeUsuario</w:t>
       </w:r>
       <w:r>
         <w:rPr>
-          <w:highlight w:val="yellow"/>
           <w:lang w:val="es-ES"/>
         </w:rPr>
         <w:t>)</w:t>
@@ -517,21 +514,18 @@
       </w:pPr>
       <w:r>
         <w:rPr>
-          <w:highlight w:val="yellow"/>
           <w:lang w:val="es-ES"/>
         </w:rPr>
         <w:t>Candidato</w:t>
       </w:r>
       <w:r>
         <w:rPr>
-          <w:highlight w:val="yellow"/>
           <w:lang w:val="es-ES"/>
         </w:rPr>
         <w:t xml:space="preserve"> </w:t>
       </w:r>
       <w:r>
         <w:rPr>
-          <w:highlight w:val="yellow"/>
           <w:u w:val="single"/>
           <w:lang w:val="es-ES"/>
         </w:rPr>
@@ -540,28 +534,24 @@
       <w:r>
         <w:rPr>
           <w:b/>
-          <w:highlight w:val="yellow"/>
           <w:lang w:val="es-ES"/>
         </w:rPr>
         <w:t>nroCandidato</w:t>
       </w:r>
       <w:r>
         <w:rPr>
-          <w:highlight w:val="yellow"/>
           <w:lang w:val="es-ES"/>
         </w:rPr>
         <w:t>,</w:t>
       </w:r>
       <w:r>
         <w:rPr>
-          <w:highlight w:val="yellow"/>
           <w:lang w:val="es-ES"/>
         </w:rPr>
         <w:t xml:space="preserve"> </w:t>
       </w:r>
       <w:r>
         <w:rPr>
-          <w:highlight w:val="yellow"/>
           <w:lang w:val="es-ES"/>
         </w:rPr>
         <w:t>nro_</w:t>
@@ -569,7 +559,6 @@
       <w:proofErr w:type="gramStart"/>
       <w:r>
         <w:rPr>
-          <w:highlight w:val="yellow"/>
           <w:lang w:val="es-ES"/>
         </w:rPr>
         <w:t>documento,  tipo</w:t>
@@ -577,70 +566,60 @@
       <w:proofErr w:type="gramEnd"/>
       <w:r>
         <w:rPr>
-          <w:highlight w:val="yellow"/>
           <w:lang w:val="es-ES"/>
         </w:rPr>
         <w:t>_documento,</w:t>
       </w:r>
       <w:r>
         <w:rPr>
-          <w:highlight w:val="yellow"/>
           <w:lang w:val="es-ES"/>
         </w:rPr>
         <w:t xml:space="preserve"> contraseña, email,</w:t>
       </w:r>
       <w:r>
         <w:rPr>
-          <w:highlight w:val="yellow"/>
           <w:lang w:val="es-ES"/>
         </w:rPr>
         <w:t xml:space="preserve"> </w:t>
       </w:r>
       <w:r>
         <w:rPr>
-          <w:highlight w:val="yellow"/>
           <w:lang w:val="es-ES"/>
         </w:rPr>
         <w:t>escolaridad</w:t>
       </w:r>
       <w:r>
         <w:rPr>
-          <w:highlight w:val="yellow"/>
           <w:lang w:val="es-ES"/>
         </w:rPr>
         <w:t>, apellido, nombre, fecha_n</w:t>
       </w:r>
       <w:r>
         <w:rPr>
-          <w:highlight w:val="yellow"/>
           <w:lang w:val="es-ES"/>
         </w:rPr>
         <w:t xml:space="preserve">acimiento, </w:t>
       </w:r>
       <w:r>
         <w:rPr>
-          <w:highlight w:val="yellow"/>
           <w:lang w:val="es-ES"/>
         </w:rPr>
         <w:t>genero, nacionalidad</w:t>
       </w:r>
       <w:r>
         <w:rPr>
-          <w:highlight w:val="yellow"/>
           <w:lang w:val="es-ES"/>
         </w:rPr>
         <w:t>,</w:t>
       </w:r>
       <w:r>
         <w:rPr>
-          <w:highlight w:val="yellow"/>
           <w:lang w:val="es-ES"/>
         </w:rPr>
         <w:t xml:space="preserve"> </w:t>
       </w:r>
       <w:r>
         <w:rPr>
-          <w:highlight w:val="yellow"/>
           <w:u w:val="single"/>
           <w:lang w:val="es-ES"/>
         </w:rPr>
@@ -648,7 +627,6 @@
       </w:r>
       <w:r>
         <w:rPr>
-          <w:highlight w:val="yellow"/>
           <w:u w:val="single"/>
           <w:lang w:val="es-ES"/>
         </w:rPr>
@@ -656,21 +634,18 @@
       </w:r>
       <w:r>
         <w:rPr>
-          <w:highlight w:val="yellow"/>
           <w:lang w:val="es-ES"/>
         </w:rPr>
         <w:t xml:space="preserve"> </w:t>
       </w:r>
       <w:r>
         <w:rPr>
-          <w:highlight w:val="yellow"/>
           <w:lang w:val="es-ES"/>
         </w:rPr>
         <w:t>fecha_eliminado</w:t>
       </w:r>
       <w:r>
         <w:rPr>
-          <w:highlight w:val="yellow"/>
           <w:lang w:val="es-ES"/>
         </w:rPr>
         <w:t>)</w:t>
@@ -684,7 +659,6 @@
       </w:pPr>
       <w:r>
         <w:rPr>
-          <w:highlight w:val="magenta"/>
           <w:lang w:val="es-ES"/>
         </w:rPr>
         <w:t>Evaluacion (</w:t>
@@ -692,7 +666,6 @@
       <w:r>
         <w:rPr>
           <w:b/>
-          <w:highlight w:val="magenta"/>
           <w:lang w:val="es-ES"/>
         </w:rPr>
         <w:t>id_evaluacion</w:t>
@@ -700,14 +673,12 @@
       <w:r>
         <w:rPr>
           <w:b/>
-          <w:highlight w:val="magenta"/>
           <w:lang w:val="es-ES"/>
         </w:rPr>
         <w:t xml:space="preserve">, </w:t>
       </w:r>
       <w:r>
         <w:rPr>
-          <w:highlight w:val="magenta"/>
           <w:u w:val="single"/>
           <w:lang w:val="es-ES"/>
         </w:rPr>
@@ -715,7 +686,6 @@
       </w:r>
       <w:r>
         <w:rPr>
-          <w:highlight w:val="magenta"/>
           <w:lang w:val="es-ES"/>
         </w:rPr>
         <w:t>)</w:t>
@@ -730,14 +700,12 @@
       </w:pPr>
       <w:r>
         <w:rPr>
-          <w:highlight w:val="magenta"/>
           <w:lang w:val="es-ES"/>
         </w:rPr>
         <w:t xml:space="preserve">Evaluacion_Candidato </w:t>
       </w:r>
       <w:r>
         <w:rPr>
-          <w:highlight w:val="magenta"/>
           <w:u w:val="single"/>
           <w:lang w:val="es-ES"/>
         </w:rPr>
@@ -746,7 +714,6 @@
       <w:r>
         <w:rPr>
           <w:b/>
-          <w:highlight w:val="magenta"/>
           <w:u w:val="single"/>
           <w:lang w:val="es-ES"/>
         </w:rPr>
@@ -755,7 +722,6 @@
       <w:r>
         <w:rPr>
           <w:b/>
-          <w:highlight w:val="magenta"/>
           <w:u w:val="single"/>
           <w:lang w:val="es-ES"/>
         </w:rPr>
@@ -763,7 +729,6 @@
       </w:r>
       <w:r>
         <w:rPr>
-          <w:highlight w:val="magenta"/>
           <w:u w:val="single"/>
           <w:lang w:val="es-ES"/>
         </w:rPr>
@@ -778,14 +743,12 @@
       </w:pPr>
       <w:r>
         <w:rPr>
-          <w:highlight w:val="yellow"/>
           <w:lang w:val="es-ES"/>
         </w:rPr>
         <w:t xml:space="preserve">Puesto </w:t>
       </w:r>
       <w:r>
         <w:rPr>
-          <w:highlight w:val="yellow"/>
           <w:lang w:val="es-ES"/>
         </w:rPr>
         <w:t>(</w:t>
@@ -793,21 +756,18 @@
       <w:r>
         <w:rPr>
           <w:b/>
-          <w:highlight w:val="yellow"/>
           <w:lang w:val="es-ES"/>
         </w:rPr>
         <w:t>id_puesto</w:t>
       </w:r>
       <w:r>
         <w:rPr>
-          <w:highlight w:val="yellow"/>
           <w:lang w:val="es-ES"/>
         </w:rPr>
         <w:t xml:space="preserve">, </w:t>
       </w:r>
       <w:r>
         <w:rPr>
-          <w:highlight w:val="yellow"/>
           <w:lang w:val="es-ES"/>
         </w:rPr>
         <w:t>código_puesto, nombre, descripción, empresa, estado</w:t>
@@ -815,21 +775,18 @@
       <w:r>
         <w:rPr>
           <w:b/>
-          <w:highlight w:val="yellow"/>
           <w:lang w:val="es-ES"/>
         </w:rPr>
         <w:t xml:space="preserve">, </w:t>
       </w:r>
       <w:r>
         <w:rPr>
-          <w:highlight w:val="yellow"/>
           <w:lang w:val="es-ES"/>
         </w:rPr>
         <w:t xml:space="preserve">fecha_ultima_modificacion, </w:t>
       </w:r>
       <w:r>
         <w:rPr>
-          <w:highlight w:val="yellow"/>
           <w:u w:val="single"/>
           <w:lang w:val="es-ES"/>
         </w:rPr>
@@ -837,7 +794,6 @@
       </w:r>
       <w:r>
         <w:rPr>
-          <w:highlight w:val="yellow"/>
           <w:u w:val="single"/>
           <w:lang w:val="es-ES"/>
         </w:rPr>
@@ -845,21 +801,18 @@
       </w:r>
       <w:r>
         <w:rPr>
-          <w:highlight w:val="yellow"/>
           <w:lang w:val="es-ES"/>
         </w:rPr>
         <w:t xml:space="preserve"> </w:t>
       </w:r>
       <w:r>
         <w:rPr>
-          <w:highlight w:val="yellow"/>
           <w:lang w:val="es-ES"/>
         </w:rPr>
         <w:t>fecha_eliminado</w:t>
       </w:r>
       <w:r>
         <w:rPr>
-          <w:highlight w:val="yellow"/>
           <w:lang w:val="es-ES"/>
         </w:rPr>
         <w:t>)</w:t>
@@ -873,7 +826,6 @@
       </w:pPr>
       <w:r>
         <w:rPr>
-          <w:highlight w:val="magenta"/>
           <w:lang w:val="es-ES"/>
         </w:rPr>
         <w:t>Puntaje_Requerido (</w:t>
@@ -881,7 +833,6 @@
       <w:r>
         <w:rPr>
           <w:b/>
-          <w:highlight w:val="magenta"/>
           <w:u w:val="single"/>
           <w:lang w:val="es-ES"/>
         </w:rPr>
@@ -890,7 +841,6 @@
       <w:r>
         <w:rPr>
           <w:b/>
-          <w:highlight w:val="magenta"/>
           <w:u w:val="single"/>
           <w:lang w:val="es-ES"/>
         </w:rPr>
@@ -899,7 +849,6 @@
       <w:r>
         <w:rPr>
           <w:b/>
-          <w:highlight w:val="magenta"/>
           <w:u w:val="single"/>
           <w:lang w:val="es-ES"/>
         </w:rPr>
@@ -908,7 +857,6 @@
       <w:r>
         <w:rPr>
           <w:b/>
-          <w:highlight w:val="magenta"/>
           <w:u w:val="single"/>
           <w:lang w:val="es-ES"/>
         </w:rPr>
@@ -916,7 +864,6 @@
       </w:r>
       <w:r>
         <w:rPr>
-          <w:highlight w:val="magenta"/>
           <w:lang w:val="es-ES"/>
         </w:rPr>
         <w:t>, ponderación)</w:t>
@@ -930,7 +877,6 @@
       </w:pPr>
       <w:r>
         <w:rPr>
-          <w:highlight w:val="yellow"/>
           <w:lang w:val="es-ES"/>
         </w:rPr>
         <w:t>Competencia (</w:t>
@@ -938,21 +884,85 @@
       <w:r>
         <w:rPr>
           <w:b/>
-          <w:highlight w:val="yellow"/>
           <w:lang w:val="es-ES"/>
         </w:rPr>
         <w:t>código_competencia</w:t>
       </w:r>
       <w:r>
         <w:rPr>
-          <w:highlight w:val="yellow"/>
           <w:lang w:val="es-ES"/>
         </w:rPr>
         <w:t xml:space="preserve">, nombre, descripción, estado, </w:t>
       </w:r>
       <w:r>
         <w:rPr>
-          <w:highlight w:val="yellow"/>
+          <w:u w:val="single"/>
+          <w:lang w:val="es-ES"/>
+        </w:rPr>
+        <w:t>id_</w:t>
+      </w:r>
+      <w:proofErr w:type="gramStart"/>
+      <w:r>
+        <w:rPr>
+          <w:u w:val="single"/>
+          <w:lang w:val="es-ES"/>
+        </w:rPr>
+        <w:t>consultor</w:t>
+      </w:r>
+      <w:r>
+        <w:rPr>
+          <w:u w:val="single"/>
+          <w:lang w:val="es-ES"/>
+        </w:rPr>
+        <w:t>,</w:t>
+      </w:r>
+      <w:r>
+        <w:rPr>
+          <w:lang w:val="es-ES"/>
+        </w:rPr>
+        <w:t>fecha</w:t>
+      </w:r>
+      <w:proofErr w:type="gramEnd"/>
+      <w:r>
+        <w:rPr>
+          <w:lang w:val="es-ES"/>
+        </w:rPr>
+        <w:t>_eliminado</w:t>
+      </w:r>
+      <w:r>
+        <w:rPr>
+          <w:lang w:val="es-ES"/>
+        </w:rPr>
+        <w:t>)</w:t>
+      </w:r>
+    </w:p>
+    <w:p>
+      <w:pPr>
+        <w:rPr>
+          <w:lang w:val="es-ES"/>
+        </w:rPr>
+      </w:pPr>
+      <w:r>
+        <w:rPr>
+          <w:lang w:val="es-ES"/>
+        </w:rPr>
+        <w:t>Factor (</w:t>
+      </w:r>
+      <w:r>
+        <w:rPr>
+          <w:b/>
+          <w:lang w:val="es-ES"/>
+        </w:rPr>
+        <w:t>código_factor</w:t>
+      </w:r>
+      <w:r>
+        <w:rPr>
+          <w:lang w:val="es-ES"/>
+        </w:rPr>
+        <w:t xml:space="preserve">, nombre, descripción, estado, nro_orden, </w:t>
+      </w:r>
+      <w:r>
+        <w:rPr>
           <w:u w:val="single"/>
           <w:lang w:val="es-ES"/>
         </w:rPr>
@@ -960,7 +970,6 @@
       </w:r>
       <w:r>
         <w:rPr>
-          <w:highlight w:val="yellow"/>
           <w:u w:val="single"/>
           <w:lang w:val="es-ES"/>
         </w:rPr>
@@ -968,14 +977,25 @@
       </w:r>
       <w:r>
         <w:rPr>
-          <w:highlight w:val="yellow"/>
           <w:lang w:val="es-ES"/>
         </w:rPr>
         <w:t>fecha_eliminado</w:t>
       </w:r>
       <w:r>
         <w:rPr>
-          <w:highlight w:val="yellow"/>
+          <w:lang w:val="es-ES"/>
+        </w:rPr>
+        <w:t xml:space="preserve">, </w:t>
+      </w:r>
+      <w:r>
+        <w:rPr>
+          <w:u w:val="single"/>
+          <w:lang w:val="es-ES"/>
+        </w:rPr>
+        <w:t>código_competencia</w:t>
+      </w:r>
+      <w:r>
+        <w:rPr>
           <w:lang w:val="es-ES"/>
         </w:rPr>
         <w:t>)</w:t>
@@ -989,29 +1009,45 @@
       </w:pPr>
       <w:r>
         <w:rPr>
-          <w:highlight w:val="magenta"/>
-          <w:lang w:val="es-ES"/>
-        </w:rPr>
-        <w:t>Factor (</w:t>
-      </w:r>
-      <w:r>
-        <w:rPr>
-          <w:b/>
-          <w:highlight w:val="magenta"/>
+          <w:lang w:val="es-ES"/>
+        </w:rPr>
+        <w:t>Pregunta (</w:t>
+      </w:r>
+      <w:r>
+        <w:rPr>
+          <w:b/>
+          <w:lang w:val="es-ES"/>
+        </w:rPr>
+        <w:t>id_pregunta</w:t>
+      </w:r>
+      <w:r>
+        <w:rPr>
+          <w:lang w:val="es-ES"/>
+        </w:rPr>
+        <w:t>, descripción, interrogante, nombre</w:t>
+      </w:r>
+      <w:r>
+        <w:rPr>
+          <w:lang w:val="es-ES"/>
+        </w:rPr>
+        <w:t xml:space="preserve">, </w:t>
+      </w:r>
+      <w:r>
+        <w:rPr>
+          <w:u w:val="single"/>
           <w:lang w:val="es-ES"/>
         </w:rPr>
         <w:t>código_factor</w:t>
       </w:r>
       <w:r>
         <w:rPr>
-          <w:highlight w:val="magenta"/>
-          <w:lang w:val="es-ES"/>
-        </w:rPr>
-        <w:t xml:space="preserve">, nombre, descripción, estado, nro_orden, </w:t>
-      </w:r>
-      <w:r>
-        <w:rPr>
-          <w:highlight w:val="magenta"/>
+          <w:u w:val="single"/>
+          <w:lang w:val="es-ES"/>
+        </w:rPr>
+        <w:t xml:space="preserve">, </w:t>
+      </w:r>
+      <w:r>
+        <w:rPr>
           <w:u w:val="single"/>
           <w:lang w:val="es-ES"/>
         </w:rPr>
@@ -1019,7 +1055,6 @@
       </w:r>
       <w:r>
         <w:rPr>
-          <w:highlight w:val="magenta"/>
           <w:u w:val="single"/>
           <w:lang w:val="es-ES"/>
         </w:rPr>
@@ -1027,29 +1062,313 @@
       </w:r>
       <w:r>
         <w:rPr>
-          <w:highlight w:val="magenta"/>
+          <w:u w:val="single"/>
+          <w:lang w:val="es-ES"/>
+        </w:rPr>
+        <w:t xml:space="preserve"> </w:t>
+      </w:r>
+      <w:r>
+        <w:rPr>
+          <w:lang w:val="es-ES"/>
+        </w:rPr>
+        <w:t>fecha_</w:t>
+      </w:r>
+      <w:r>
+        <w:rPr>
+          <w:lang w:val="es-ES"/>
+        </w:rPr>
+        <w:t>eliminado</w:t>
+      </w:r>
+      <w:r>
+        <w:rPr>
+          <w:u w:val="single"/>
+          <w:lang w:val="es-ES"/>
+        </w:rPr>
+        <w:t>, id</w:t>
+      </w:r>
+      <w:r>
+        <w:rPr>
+          <w:u w:val="single"/>
+          <w:lang w:val="es-ES"/>
+        </w:rPr>
+        <w:t>_opcion_respuesta</w:t>
+      </w:r>
+      <w:r>
+        <w:rPr>
+          <w:lang w:val="es-ES"/>
+        </w:rPr>
+        <w:t>)</w:t>
+      </w:r>
+    </w:p>
+    <w:p>
+      <w:pPr>
+        <w:rPr>
+          <w:lang w:val="es-ES"/>
+        </w:rPr>
+      </w:pPr>
+      <w:r>
+        <w:rPr>
+          <w:lang w:val="es-ES"/>
+        </w:rPr>
+        <w:t>Bloque (</w:t>
+      </w:r>
+      <w:r>
+        <w:rPr>
+          <w:b/>
+          <w:lang w:val="es-ES"/>
+        </w:rPr>
+        <w:t>id_bloque</w:t>
+      </w:r>
+      <w:r>
+        <w:rPr>
+          <w:lang w:val="es-ES"/>
+        </w:rPr>
+        <w:t>,</w:t>
+      </w:r>
+      <w:r>
+        <w:rPr>
+          <w:lang w:val="es-ES"/>
+        </w:rPr>
+        <w:t xml:space="preserve"> </w:t>
+      </w:r>
+      <w:r>
+        <w:rPr>
+          <w:lang w:val="es-ES"/>
+        </w:rPr>
+        <w:t>num_bloque</w:t>
+      </w:r>
+      <w:r>
+        <w:rPr>
+          <w:lang w:val="es-ES"/>
+        </w:rPr>
+        <w:t xml:space="preserve">, </w:t>
+      </w:r>
+      <w:r>
+        <w:rPr>
+          <w:u w:val="single"/>
+          <w:lang w:val="es-ES"/>
+        </w:rPr>
+        <w:t>id_cuestionario</w:t>
+      </w:r>
+      <w:r>
+        <w:rPr>
+          <w:lang w:val="es-ES"/>
+        </w:rPr>
+        <w:t>)</w:t>
+      </w:r>
+    </w:p>
+    <w:p>
+      <w:pPr>
+        <w:rPr>
+          <w:lang w:val="es-ES"/>
+        </w:rPr>
+      </w:pPr>
+      <w:r>
+        <w:rPr>
+          <w:lang w:val="es-ES"/>
+        </w:rPr>
+        <w:t>Cuestionario (</w:t>
+      </w:r>
+      <w:r>
+        <w:rPr>
+          <w:b/>
+          <w:lang w:val="es-ES"/>
+        </w:rPr>
+        <w:t>id_cuestionario</w:t>
+      </w:r>
+      <w:r>
+        <w:rPr>
+          <w:lang w:val="es-ES"/>
+        </w:rPr>
+        <w:t>, fecha_inicio, cantidad_accesos, fecha_</w:t>
+      </w:r>
+      <w:r>
+        <w:rPr>
+          <w:lang w:val="es-ES"/>
+        </w:rPr>
+        <w:t>mod</w:t>
+      </w:r>
+      <w:r>
+        <w:rPr>
+          <w:lang w:val="es-ES"/>
+        </w:rPr>
+        <w:t>,</w:t>
+      </w:r>
+      <w:r>
+        <w:rPr>
+          <w:lang w:val="es-ES"/>
+        </w:rPr>
+        <w:t xml:space="preserve"> estadoAnterior, estadoActual,</w:t>
+      </w:r>
+      <w:r>
+        <w:rPr>
+          <w:lang w:val="es-ES"/>
+        </w:rPr>
+        <w:t xml:space="preserve"> ultimo_acceso</w:t>
+      </w:r>
+      <w:r>
+        <w:rPr>
+          <w:lang w:val="es-ES"/>
+        </w:rPr>
+        <w:t>,</w:t>
+      </w:r>
+      <w:r>
+        <w:rPr>
+          <w:b/>
+          <w:lang w:val="es-ES"/>
+        </w:rPr>
+        <w:t xml:space="preserve"> </w:t>
+      </w:r>
+      <w:r>
+        <w:rPr>
+          <w:u w:val="single"/>
+          <w:lang w:val="es-ES"/>
+        </w:rPr>
+        <w:t>nroCandidato</w:t>
+      </w:r>
+      <w:r>
+        <w:rPr>
+          <w:u w:val="single"/>
+          <w:lang w:val="es-ES"/>
+        </w:rPr>
+        <w:t>, id_evaluacion</w:t>
+      </w:r>
+      <w:r>
+        <w:rPr>
+          <w:lang w:val="es-ES"/>
+        </w:rPr>
+        <w:t>)</w:t>
+      </w:r>
+    </w:p>
+    <w:p>
+      <w:pPr>
+        <w:rPr>
+          <w:lang w:val="es-ES"/>
+        </w:rPr>
+      </w:pPr>
+      <w:r>
+        <w:rPr>
+          <w:lang w:val="es-ES"/>
+        </w:rPr>
+        <w:t>OpcionRespuesta (</w:t>
+      </w:r>
+      <w:r>
+        <w:rPr>
+          <w:b/>
+          <w:lang w:val="es-ES"/>
+        </w:rPr>
+        <w:t>id_opcion_respuesta</w:t>
+      </w:r>
+      <w:r>
+        <w:rPr>
+          <w:lang w:val="es-ES"/>
+        </w:rPr>
+        <w:t>,</w:t>
+      </w:r>
+      <w:r>
+        <w:rPr>
+          <w:lang w:val="es-ES"/>
+        </w:rPr>
+        <w:t xml:space="preserve"> </w:t>
+      </w:r>
+      <w:r>
+        <w:rPr>
+          <w:lang w:val="es-ES"/>
+        </w:rPr>
+        <w:t>nombre, descripción</w:t>
+      </w:r>
+      <w:r>
+        <w:rPr>
+          <w:lang w:val="es-ES"/>
+        </w:rPr>
+        <w:t>,</w:t>
+      </w:r>
+      <w:r>
+        <w:rPr>
+          <w:u w:val="single"/>
+          <w:lang w:val="es-ES"/>
+        </w:rPr>
+        <w:t xml:space="preserve"> </w:t>
+      </w:r>
+      <w:r>
+        <w:rPr>
+          <w:u w:val="single"/>
+          <w:lang w:val="es-ES"/>
+        </w:rPr>
+        <w:t>id_consultor</w:t>
+      </w:r>
+      <w:r>
+        <w:rPr>
+          <w:u w:val="single"/>
+          <w:lang w:val="es-ES"/>
+        </w:rPr>
+        <w:t>,</w:t>
+      </w:r>
+      <w:r>
+        <w:rPr>
           <w:lang w:val="es-ES"/>
         </w:rPr>
         <w:t>fecha_eliminado</w:t>
       </w:r>
       <w:r>
         <w:rPr>
-          <w:highlight w:val="magenta"/>
+          <w:lang w:val="es-ES"/>
+        </w:rPr>
+        <w:t>)</w:t>
+      </w:r>
+    </w:p>
+    <w:p>
+      <w:pPr>
+        <w:rPr>
+          <w:lang w:val="es-ES"/>
+        </w:rPr>
+      </w:pPr>
+      <w:r>
+        <w:rPr>
+          <w:lang w:val="es-ES"/>
+        </w:rPr>
+        <w:t>ValorRespues</w:t>
+      </w:r>
+      <w:r>
+        <w:rPr>
+          <w:lang w:val="es-ES"/>
+        </w:rPr>
+        <w:t>ta</w:t>
+      </w:r>
+      <w:r>
+        <w:rPr>
+          <w:lang w:val="es-ES"/>
+        </w:rPr>
+        <w:t xml:space="preserve"> (</w:t>
+      </w:r>
+      <w:r>
+        <w:rPr>
+          <w:b/>
+          <w:lang w:val="es-ES"/>
+        </w:rPr>
+        <w:t>id_valor_res</w:t>
+      </w:r>
+      <w:r>
+        <w:rPr>
+          <w:lang w:val="es-ES"/>
+        </w:rPr>
+        <w:t>, ponderación</w:t>
+      </w:r>
+      <w:r>
+        <w:rPr>
           <w:lang w:val="es-ES"/>
         </w:rPr>
         <w:t xml:space="preserve">, </w:t>
       </w:r>
       <w:r>
         <w:rPr>
-          <w:highlight w:val="magenta"/>
-          <w:u w:val="single"/>
-          <w:lang w:val="es-ES"/>
-        </w:rPr>
-        <w:t>código_competencia</w:t>
-      </w:r>
-      <w:r>
-        <w:rPr>
-          <w:highlight w:val="magenta"/>
+          <w:u w:val="single"/>
+          <w:lang w:val="es-ES"/>
+        </w:rPr>
+        <w:t>id_pregunta, id_respuesta</w:t>
+      </w:r>
+      <w:r>
+        <w:rPr>
           <w:lang w:val="es-ES"/>
         </w:rPr>
         <w:t>)</w:t>
@@ -1058,564 +1377,208 @@
     <w:p>
       <w:pPr>
         <w:rPr>
-          <w:highlight w:val="lightGray"/>
-          <w:lang w:val="es-ES"/>
-        </w:rPr>
-      </w:pPr>
-      <w:r>
-        <w:rPr>
-          <w:highlight w:val="lightGray"/>
-          <w:lang w:val="es-ES"/>
-        </w:rPr>
-        <w:t>Pregunta (</w:t>
-      </w:r>
-      <w:r>
-        <w:rPr>
-          <w:b/>
-          <w:highlight w:val="lightGray"/>
-          <w:lang w:val="es-ES"/>
-        </w:rPr>
-        <w:t>id_pregunta</w:t>
-      </w:r>
-      <w:r>
-        <w:rPr>
-          <w:highlight w:val="lightGray"/>
-          <w:lang w:val="es-ES"/>
-        </w:rPr>
-        <w:t>, descripción, interrogante, nombre</w:t>
-      </w:r>
-      <w:r>
-        <w:rPr>
-          <w:highlight w:val="lightGray"/>
+          <w:lang w:val="es-ES"/>
+        </w:rPr>
+      </w:pPr>
+      <w:r>
+        <w:rPr>
+          <w:lang w:val="es-ES"/>
+        </w:rPr>
+        <w:t>Respuesta (</w:t>
+      </w:r>
+      <w:r>
+        <w:rPr>
+          <w:b/>
+          <w:lang w:val="es-ES"/>
+        </w:rPr>
+        <w:t>id_respuesta</w:t>
+      </w:r>
+      <w:r>
+        <w:rPr>
+          <w:lang w:val="es-ES"/>
+        </w:rPr>
+        <w:t>, nombre, orden</w:t>
+      </w:r>
+      <w:r>
+        <w:rPr>
           <w:lang w:val="es-ES"/>
         </w:rPr>
         <w:t xml:space="preserve">, </w:t>
       </w:r>
       <w:r>
         <w:rPr>
-          <w:highlight w:val="lightGray"/>
-          <w:u w:val="single"/>
-          <w:lang w:val="es-ES"/>
-        </w:rPr>
-        <w:t>código_factor</w:t>
-      </w:r>
-      <w:r>
-        <w:rPr>
-          <w:highlight w:val="lightGray"/>
-          <w:u w:val="single"/>
+          <w:u w:val="single"/>
+          <w:lang w:val="es-ES"/>
+        </w:rPr>
+        <w:t>id_opcion_respuesta</w:t>
+      </w:r>
+      <w:r>
+        <w:rPr>
+          <w:lang w:val="es-ES"/>
+        </w:rPr>
+        <w:t>)</w:t>
+      </w:r>
+    </w:p>
+    <w:p>
+      <w:pPr>
+        <w:rPr>
+          <w:u w:val="single"/>
+          <w:lang w:val="es-ES"/>
+        </w:rPr>
+      </w:pPr>
+      <w:r>
+        <w:rPr>
+          <w:lang w:val="es-ES"/>
+        </w:rPr>
+        <w:t>RespuestaElegida (</w:t>
+      </w:r>
+      <w:r>
+        <w:rPr>
+          <w:b/>
+          <w:u w:val="single"/>
+          <w:lang w:val="es-ES"/>
+        </w:rPr>
+        <w:t xml:space="preserve">id_bloque, </w:t>
+      </w:r>
+      <w:r>
+        <w:rPr>
+          <w:b/>
+          <w:u w:val="single"/>
+          <w:lang w:val="es-ES"/>
+        </w:rPr>
+        <w:t>id_</w:t>
+      </w:r>
+      <w:r>
+        <w:rPr>
+          <w:b/>
+          <w:u w:val="single"/>
+          <w:lang w:val="es-ES"/>
+        </w:rPr>
+        <w:t>pregunta</w:t>
+      </w:r>
+      <w:r>
+        <w:rPr>
           <w:lang w:val="es-ES"/>
         </w:rPr>
         <w:t xml:space="preserve">, </w:t>
       </w:r>
       <w:r>
         <w:rPr>
-          <w:highlight w:val="lightGray"/>
-          <w:u w:val="single"/>
-          <w:lang w:val="es-ES"/>
-        </w:rPr>
-        <w:t>id_consultor</w:t>
-      </w:r>
-      <w:r>
-        <w:rPr>
-          <w:highlight w:val="lightGray"/>
-          <w:u w:val="single"/>
-          <w:lang w:val="es-ES"/>
-        </w:rPr>
-        <w:t>,</w:t>
-      </w:r>
-      <w:r>
-        <w:rPr>
-          <w:highlight w:val="lightGray"/>
-          <w:u w:val="single"/>
-          <w:lang w:val="es-ES"/>
-        </w:rPr>
-        <w:t xml:space="preserve"> </w:t>
-      </w:r>
-      <w:r>
-        <w:rPr>
-          <w:highlight w:val="lightGray"/>
-          <w:lang w:val="es-ES"/>
-        </w:rPr>
-        <w:t>fecha_</w:t>
-      </w:r>
-      <w:r>
-        <w:rPr>
-          <w:highlight w:val="lightGray"/>
-          <w:lang w:val="es-ES"/>
-        </w:rPr>
-        <w:t>eliminado</w:t>
-      </w:r>
-      <w:r>
-        <w:rPr>
-          <w:highlight w:val="lightGray"/>
-          <w:u w:val="single"/>
-          <w:lang w:val="es-ES"/>
-        </w:rPr>
-        <w:t>, id</w:t>
-      </w:r>
-      <w:r>
-        <w:rPr>
-          <w:highlight w:val="lightGray"/>
-          <w:u w:val="single"/>
-          <w:lang w:val="es-ES"/>
-        </w:rPr>
-        <w:t>_opcion_respuesta</w:t>
-      </w:r>
-      <w:r>
-        <w:rPr>
-          <w:highlight w:val="lightGray"/>
-          <w:lang w:val="es-ES"/>
-        </w:rPr>
-        <w:t>)</w:t>
-      </w:r>
-    </w:p>
-    <w:p>
-      <w:pPr>
-        <w:rPr>
-          <w:lang w:val="es-ES"/>
-        </w:rPr>
-      </w:pPr>
-      <w:r>
-        <w:rPr>
-          <w:highlight w:val="lightGray"/>
-          <w:lang w:val="es-ES"/>
-        </w:rPr>
-        <w:t>Bloque (</w:t>
-      </w:r>
-      <w:r>
-        <w:rPr>
-          <w:b/>
-          <w:highlight w:val="lightGray"/>
-          <w:lang w:val="es-ES"/>
-        </w:rPr>
-        <w:t>id_bloque</w:t>
-      </w:r>
-      <w:r>
-        <w:rPr>
-          <w:highlight w:val="lightGray"/>
-          <w:lang w:val="es-ES"/>
-        </w:rPr>
-        <w:t>,</w:t>
-      </w:r>
-      <w:r>
-        <w:rPr>
-          <w:highlight w:val="lightGray"/>
-          <w:lang w:val="es-ES"/>
-        </w:rPr>
-        <w:t xml:space="preserve"> </w:t>
-      </w:r>
-      <w:r>
-        <w:rPr>
-          <w:highlight w:val="lightGray"/>
-          <w:lang w:val="es-ES"/>
-        </w:rPr>
-        <w:t>num_bloque</w:t>
-      </w:r>
-      <w:r>
-        <w:rPr>
-          <w:highlight w:val="lightGray"/>
-          <w:lang w:val="es-ES"/>
-        </w:rPr>
-        <w:t xml:space="preserve">, </w:t>
-      </w:r>
-      <w:r>
-        <w:rPr>
-          <w:highlight w:val="lightGray"/>
-          <w:u w:val="single"/>
-          <w:lang w:val="es-ES"/>
-        </w:rPr>
-        <w:t>id_cuestionario</w:t>
-      </w:r>
-      <w:r>
-        <w:rPr>
-          <w:highlight w:val="lightGray"/>
-          <w:lang w:val="es-ES"/>
-        </w:rPr>
-        <w:t>)</w:t>
-      </w:r>
-    </w:p>
-    <w:p>
-      <w:pPr>
-        <w:rPr>
-          <w:lang w:val="es-ES"/>
-        </w:rPr>
-      </w:pPr>
-      <w:r>
-        <w:rPr>
-          <w:highlight w:val="lightGray"/>
-          <w:lang w:val="es-ES"/>
-        </w:rPr>
-        <w:t>Cuestionario (</w:t>
-      </w:r>
-      <w:r>
-        <w:rPr>
-          <w:b/>
-          <w:highlight w:val="lightGray"/>
-          <w:lang w:val="es-ES"/>
-        </w:rPr>
-        <w:t>id_cuestionario</w:t>
-      </w:r>
-      <w:r>
-        <w:rPr>
-          <w:highlight w:val="lightGray"/>
-          <w:lang w:val="es-ES"/>
-        </w:rPr>
-        <w:t>, fecha_inicio, cantidad_accesos, fecha_</w:t>
-      </w:r>
-      <w:r>
-        <w:rPr>
-          <w:highlight w:val="lightGray"/>
-          <w:lang w:val="es-ES"/>
-        </w:rPr>
-        <w:t>mod</w:t>
-      </w:r>
-      <w:r>
-        <w:rPr>
-          <w:highlight w:val="lightGray"/>
-          <w:lang w:val="es-ES"/>
-        </w:rPr>
-        <w:t>,</w:t>
-      </w:r>
-      <w:r>
-        <w:rPr>
-          <w:highlight w:val="lightGray"/>
-          <w:lang w:val="es-ES"/>
-        </w:rPr>
-        <w:t xml:space="preserve"> estadoAnte</w:t>
+          <w:u w:val="single"/>
+          <w:lang w:val="es-ES"/>
+        </w:rPr>
+        <w:t>id</w:t>
+      </w:r>
+      <w:r>
+        <w:rPr>
+          <w:u w:val="single"/>
+          <w:lang w:val="es-ES"/>
+        </w:rPr>
+        <w:t>_respuesta)</w:t>
       </w:r>
       <w:bookmarkStart w:id="0" w:name="_GoBack"/>
       <w:bookmarkEnd w:id="0"/>
-      <w:r>
-        <w:rPr>
-          <w:highlight w:val="lightGray"/>
-          <w:lang w:val="es-ES"/>
-        </w:rPr>
-        <w:t>rior, estadoActual,</w:t>
-      </w:r>
-      <w:r>
-        <w:rPr>
-          <w:highlight w:val="lightGray"/>
-          <w:lang w:val="es-ES"/>
-        </w:rPr>
-        <w:t xml:space="preserve"> ultimo_acceso</w:t>
-      </w:r>
-      <w:r>
-        <w:rPr>
-          <w:highlight w:val="lightGray"/>
-          <w:lang w:val="es-ES"/>
-        </w:rPr>
-        <w:t>,</w:t>
-      </w:r>
-      <w:r>
-        <w:rPr>
-          <w:b/>
-          <w:highlight w:val="lightGray"/>
-          <w:lang w:val="es-ES"/>
-        </w:rPr>
-        <w:t xml:space="preserve"> </w:t>
-      </w:r>
-      <w:r>
-        <w:rPr>
-          <w:highlight w:val="lightGray"/>
-          <w:u w:val="single"/>
-          <w:lang w:val="es-ES"/>
-        </w:rPr>
-        <w:t>nroCandidato</w:t>
-      </w:r>
-      <w:r>
-        <w:rPr>
-          <w:highlight w:val="lightGray"/>
-          <w:u w:val="single"/>
-          <w:lang w:val="es-ES"/>
-        </w:rPr>
-        <w:t>, id_evaluacion</w:t>
-      </w:r>
-      <w:r>
-        <w:rPr>
-          <w:highlight w:val="lightGray"/>
+    </w:p>
+    <w:p>
+      <w:pPr>
+        <w:rPr>
+          <w:lang w:val="es-ES"/>
+        </w:rPr>
+      </w:pPr>
+      <w:proofErr w:type="spellStart"/>
+      <w:r>
+        <w:rPr>
+          <w:lang w:val="es-ES"/>
+        </w:rPr>
+        <w:t>TablaDeParametros</w:t>
+      </w:r>
+      <w:proofErr w:type="spellEnd"/>
+      <w:r>
+        <w:rPr>
+          <w:lang w:val="es-ES"/>
+        </w:rPr>
+        <w:t xml:space="preserve"> (</w:t>
+      </w:r>
+      <w:proofErr w:type="spellStart"/>
+      <w:r>
+        <w:rPr>
+          <w:b/>
+          <w:lang w:val="es-ES"/>
+        </w:rPr>
+        <w:t>id_parametro</w:t>
+      </w:r>
+      <w:proofErr w:type="spellEnd"/>
+      <w:r>
+        <w:rPr>
+          <w:lang w:val="es-ES"/>
+        </w:rPr>
+        <w:t>, nombre, valor)</w:t>
+      </w:r>
+    </w:p>
+    <w:p>
+      <w:pPr>
+        <w:rPr>
+          <w:lang w:val="es-ES"/>
+        </w:rPr>
+      </w:pPr>
+      <w:proofErr w:type="spellStart"/>
+      <w:r>
+        <w:rPr>
+          <w:lang w:val="es-ES"/>
+        </w:rPr>
+        <w:t>LogProcesos</w:t>
+      </w:r>
+      <w:proofErr w:type="spellEnd"/>
+      <w:r>
+        <w:rPr>
+          <w:lang w:val="es-ES"/>
+        </w:rPr>
+        <w:t xml:space="preserve"> (</w:t>
+      </w:r>
+      <w:proofErr w:type="spellStart"/>
+      <w:r>
+        <w:rPr>
+          <w:b/>
+          <w:lang w:val="es-ES"/>
+        </w:rPr>
+        <w:t>id_log_proceso</w:t>
+      </w:r>
+      <w:proofErr w:type="spellEnd"/>
+      <w:r>
+        <w:rPr>
+          <w:lang w:val="es-ES"/>
+        </w:rPr>
+        <w:t xml:space="preserve">, </w:t>
+      </w:r>
+      <w:proofErr w:type="spellStart"/>
+      <w:r>
+        <w:rPr>
+          <w:lang w:val="es-ES"/>
+        </w:rPr>
+        <w:t>fechaHora</w:t>
+      </w:r>
+      <w:proofErr w:type="spellEnd"/>
+      <w:r>
+        <w:rPr>
+          <w:lang w:val="es-ES"/>
+        </w:rPr>
+        <w:t xml:space="preserve">, acción, </w:t>
+      </w:r>
+      <w:proofErr w:type="spellStart"/>
+      <w:r>
+        <w:rPr>
+          <w:u w:val="single"/>
+          <w:lang w:val="es-ES"/>
+        </w:rPr>
+        <w:t>id_cuestionario</w:t>
+      </w:r>
+      <w:proofErr w:type="spellEnd"/>
+      <w:r>
+        <w:rPr>
           <w:lang w:val="es-ES"/>
         </w:rPr>
         <w:t>)</w:t>
       </w:r>
-    </w:p>
-    <w:p>
-      <w:pPr>
-        <w:rPr>
-          <w:highlight w:val="cyan"/>
-          <w:lang w:val="es-ES"/>
-        </w:rPr>
-      </w:pPr>
-      <w:r>
-        <w:rPr>
-          <w:highlight w:val="cyan"/>
-          <w:lang w:val="es-ES"/>
-        </w:rPr>
-        <w:t>OpcionRespuesta (</w:t>
-      </w:r>
-      <w:r>
-        <w:rPr>
-          <w:b/>
-          <w:highlight w:val="cyan"/>
-          <w:lang w:val="es-ES"/>
-        </w:rPr>
-        <w:t>id_opcion_respuesta</w:t>
-      </w:r>
-      <w:r>
-        <w:rPr>
-          <w:highlight w:val="cyan"/>
-          <w:lang w:val="es-ES"/>
-        </w:rPr>
-        <w:t>,</w:t>
-      </w:r>
-      <w:r>
-        <w:rPr>
-          <w:highlight w:val="cyan"/>
-          <w:lang w:val="es-ES"/>
-        </w:rPr>
-        <w:t xml:space="preserve"> </w:t>
-      </w:r>
-      <w:r>
-        <w:rPr>
-          <w:highlight w:val="cyan"/>
-          <w:lang w:val="es-ES"/>
-        </w:rPr>
-        <w:t>nombre, descripción</w:t>
-      </w:r>
-      <w:r>
-        <w:rPr>
-          <w:highlight w:val="cyan"/>
-          <w:lang w:val="es-ES"/>
-        </w:rPr>
-        <w:t>,</w:t>
-      </w:r>
-      <w:r>
-        <w:rPr>
-          <w:highlight w:val="cyan"/>
-          <w:u w:val="single"/>
-          <w:lang w:val="es-ES"/>
-        </w:rPr>
-        <w:t xml:space="preserve"> </w:t>
-      </w:r>
-      <w:r>
-        <w:rPr>
-          <w:highlight w:val="cyan"/>
-          <w:u w:val="single"/>
-          <w:lang w:val="es-ES"/>
-        </w:rPr>
-        <w:t>id_consultor</w:t>
-      </w:r>
-      <w:r>
-        <w:rPr>
-          <w:highlight w:val="cyan"/>
-          <w:u w:val="single"/>
-          <w:lang w:val="es-ES"/>
-        </w:rPr>
-        <w:t>,</w:t>
-      </w:r>
-      <w:r>
-        <w:rPr>
-          <w:highlight w:val="cyan"/>
-          <w:lang w:val="es-ES"/>
-        </w:rPr>
-        <w:t>fecha_eliminado</w:t>
-      </w:r>
-      <w:r>
-        <w:rPr>
-          <w:highlight w:val="cyan"/>
-          <w:lang w:val="es-ES"/>
-        </w:rPr>
-        <w:t>)</w:t>
-      </w:r>
-    </w:p>
-    <w:p>
-      <w:pPr>
-        <w:rPr>
-          <w:highlight w:val="cyan"/>
-          <w:lang w:val="es-ES"/>
-        </w:rPr>
-      </w:pPr>
-      <w:r>
-        <w:rPr>
-          <w:highlight w:val="cyan"/>
-          <w:lang w:val="es-ES"/>
-        </w:rPr>
-        <w:t>ValorRespues</w:t>
-      </w:r>
-      <w:r>
-        <w:rPr>
-          <w:highlight w:val="cyan"/>
-          <w:lang w:val="es-ES"/>
-        </w:rPr>
-        <w:t>ta</w:t>
-      </w:r>
-      <w:r>
-        <w:rPr>
-          <w:highlight w:val="cyan"/>
-          <w:lang w:val="es-ES"/>
-        </w:rPr>
-        <w:t xml:space="preserve"> (</w:t>
-      </w:r>
-      <w:r>
-        <w:rPr>
-          <w:b/>
-          <w:highlight w:val="cyan"/>
-          <w:lang w:val="es-ES"/>
-        </w:rPr>
-        <w:t>id_valor_res</w:t>
-      </w:r>
-      <w:r>
-        <w:rPr>
-          <w:highlight w:val="cyan"/>
-          <w:lang w:val="es-ES"/>
-        </w:rPr>
-        <w:t>, ponderación</w:t>
-      </w:r>
-      <w:r>
-        <w:rPr>
-          <w:highlight w:val="cyan"/>
-          <w:lang w:val="es-ES"/>
-        </w:rPr>
-        <w:t xml:space="preserve">, </w:t>
-      </w:r>
-      <w:r>
-        <w:rPr>
-          <w:highlight w:val="cyan"/>
-          <w:u w:val="single"/>
-          <w:lang w:val="es-ES"/>
-        </w:rPr>
-        <w:t>id_pregunta, id_respuesta</w:t>
-      </w:r>
-      <w:r>
-        <w:rPr>
-          <w:highlight w:val="cyan"/>
-          <w:lang w:val="es-ES"/>
-        </w:rPr>
-        <w:t>)</w:t>
-      </w:r>
-    </w:p>
-    <w:p>
-      <w:pPr>
-        <w:rPr>
-          <w:highlight w:val="cyan"/>
-          <w:lang w:val="es-ES"/>
-        </w:rPr>
-      </w:pPr>
-      <w:r>
-        <w:rPr>
-          <w:highlight w:val="cyan"/>
-          <w:lang w:val="es-ES"/>
-        </w:rPr>
-        <w:t>Respuesta (</w:t>
-      </w:r>
-      <w:r>
-        <w:rPr>
-          <w:b/>
-          <w:highlight w:val="cyan"/>
-          <w:lang w:val="es-ES"/>
-        </w:rPr>
-        <w:t>id_respuesta</w:t>
-      </w:r>
-      <w:r>
-        <w:rPr>
-          <w:highlight w:val="cyan"/>
-          <w:lang w:val="es-ES"/>
-        </w:rPr>
-        <w:t>, nombre, orden</w:t>
-      </w:r>
-      <w:r>
-        <w:rPr>
-          <w:highlight w:val="cyan"/>
-          <w:lang w:val="es-ES"/>
-        </w:rPr>
-        <w:t xml:space="preserve">, </w:t>
-      </w:r>
-      <w:r>
-        <w:rPr>
-          <w:highlight w:val="cyan"/>
-          <w:u w:val="single"/>
-          <w:lang w:val="es-ES"/>
-        </w:rPr>
-        <w:t>id_opcion_respuesta</w:t>
-      </w:r>
-      <w:r>
-        <w:rPr>
-          <w:highlight w:val="cyan"/>
-          <w:lang w:val="es-ES"/>
-        </w:rPr>
-        <w:t>)</w:t>
-      </w:r>
-    </w:p>
-    <w:p>
-      <w:pPr>
-        <w:rPr>
-          <w:u w:val="single"/>
-          <w:lang w:val="es-ES"/>
-        </w:rPr>
-      </w:pPr>
-      <w:r>
-        <w:rPr>
-          <w:highlight w:val="cyan"/>
-          <w:lang w:val="es-ES"/>
-        </w:rPr>
-        <w:t>RespuestaElegida (</w:t>
-      </w:r>
-      <w:r>
-        <w:rPr>
-          <w:b/>
-          <w:highlight w:val="cyan"/>
-          <w:u w:val="single"/>
-          <w:lang w:val="es-ES"/>
-        </w:rPr>
-        <w:t xml:space="preserve">id_bloque, </w:t>
-      </w:r>
-      <w:r>
-        <w:rPr>
-          <w:b/>
-          <w:highlight w:val="cyan"/>
-          <w:u w:val="single"/>
-          <w:lang w:val="es-ES"/>
-        </w:rPr>
-        <w:t>id_</w:t>
-      </w:r>
-      <w:r>
-        <w:rPr>
-          <w:b/>
-          <w:highlight w:val="cyan"/>
-          <w:u w:val="single"/>
-          <w:lang w:val="es-ES"/>
-        </w:rPr>
-        <w:t>pregunta</w:t>
-      </w:r>
-      <w:r>
-        <w:rPr>
-          <w:highlight w:val="cyan"/>
-          <w:lang w:val="es-ES"/>
-        </w:rPr>
-        <w:t xml:space="preserve">, </w:t>
-      </w:r>
-      <w:r>
-        <w:rPr>
-          <w:highlight w:val="cyan"/>
-          <w:u w:val="single"/>
-          <w:lang w:val="es-ES"/>
-        </w:rPr>
-        <w:t>id</w:t>
-      </w:r>
-      <w:r>
-        <w:rPr>
-          <w:highlight w:val="cyan"/>
-          <w:u w:val="single"/>
-          <w:lang w:val="es-ES"/>
-        </w:rPr>
-        <w:t>_respuesta)</w:t>
-      </w:r>
-    </w:p>
-    <w:p>
-      <w:pPr>
-        <w:rPr>
-          <w:lang w:val="es-ES"/>
-        </w:rPr>
-      </w:pPr>
     </w:p>
     <w:sectPr>
       <w:pgSz w:w="12240" w:h="15840"/>

</xml_diff>